<commit_message>
Izmijenjen scenarij Otkazivanje termina.
</commit_message>
<xml_diff>
--- a/UseCaseIScenarij/Otkazivanje termina.docx
+++ b/UseCaseIScenarij/Otkazivanje termina.docx
@@ -1252,17 +1252,17 @@
         <w:tblLook w:val="04A0" w:firstRow="1" w:lastRow="0" w:firstColumn="1" w:lastColumn="0" w:noHBand="0" w:noVBand="1"/>
       </w:tblPr>
       <w:tblGrid>
-        <w:gridCol w:w="4414"/>
-        <w:gridCol w:w="4648"/>
+        <w:gridCol w:w="4443"/>
+        <w:gridCol w:w="4619"/>
       </w:tblGrid>
       <w:tr>
         <w:trPr>
           <w:cantSplit/>
-          <w:trHeight w:val="402"/>
+          <w:trHeight w:val="379"/>
         </w:trPr>
         <w:tc>
           <w:tcPr>
-            <w:tcW w:w="2500" w:type="pct"/>
+            <w:tcW w:w="2451" w:type="pct"/>
             <w:tcBorders>
               <w:top w:val="single" w:sz="4" w:space="0" w:color="auto"/>
               <w:left w:val="single" w:sz="4" w:space="0" w:color="auto"/>
@@ -1307,7 +1307,7 @@
         </w:tc>
         <w:tc>
           <w:tcPr>
-            <w:tcW w:w="2500" w:type="pct"/>
+            <w:tcW w:w="2549" w:type="pct"/>
             <w:tcBorders>
               <w:top w:val="single" w:sz="4" w:space="0" w:color="auto"/>
               <w:left w:val="nil"/>
@@ -1350,11 +1350,11 @@
       <w:tr>
         <w:trPr>
           <w:cantSplit/>
-          <w:trHeight w:val="402"/>
+          <w:trHeight w:val="379"/>
         </w:trPr>
         <w:tc>
           <w:tcPr>
-            <w:tcW w:w="2500" w:type="pct"/>
+            <w:tcW w:w="2451" w:type="pct"/>
             <w:tcBorders>
               <w:top w:val="nil"/>
               <w:left w:val="single" w:sz="4" w:space="0" w:color="auto"/>
@@ -1388,7 +1388,7 @@
         </w:tc>
         <w:tc>
           <w:tcPr>
-            <w:tcW w:w="2500" w:type="pct"/>
+            <w:tcW w:w="2549" w:type="pct"/>
             <w:tcBorders>
               <w:top w:val="nil"/>
               <w:left w:val="nil"/>
@@ -1424,11 +1424,11 @@
       <w:tr>
         <w:trPr>
           <w:cantSplit/>
-          <w:trHeight w:val="402"/>
+          <w:trHeight w:val="379"/>
         </w:trPr>
         <w:tc>
           <w:tcPr>
-            <w:tcW w:w="2500" w:type="pct"/>
+            <w:tcW w:w="2451" w:type="pct"/>
             <w:tcBorders>
               <w:top w:val="nil"/>
               <w:left w:val="single" w:sz="4" w:space="0" w:color="auto"/>
@@ -1452,17 +1452,25 @@
             </w:pPr>
             <w:r>
               <w:rPr>
-                <w:rFonts w:eastAsia="Arial Unicode MS" w:cstheme="minorHAnsi"/>
-                <w:color w:val="000000"/>
-                <w:lang w:eastAsia="bs-Latn-BA"/>
-              </w:rPr>
-              <w:t>3. Izbor terena</w:t>
+                <w:rFonts w:eastAsia="Times New Roman" w:cstheme="minorHAnsi"/>
+                <w:color w:val="000000"/>
+                <w:lang w:eastAsia="bs-Latn-BA"/>
+              </w:rPr>
+              <w:t xml:space="preserve">4. </w:t>
+            </w:r>
+            <w:r>
+              <w:rPr>
+                <w:rFonts w:eastAsia="Times New Roman" w:cstheme="minorHAnsi"/>
+                <w:color w:val="000000"/>
+                <w:lang w:eastAsia="bs-Latn-BA"/>
+              </w:rPr>
+              <w:t>Odabir i otkazivanje jednog od termina</w:t>
             </w:r>
           </w:p>
         </w:tc>
         <w:tc>
           <w:tcPr>
-            <w:tcW w:w="2500" w:type="pct"/>
+            <w:tcW w:w="2549" w:type="pct"/>
             <w:tcBorders>
               <w:top w:val="nil"/>
               <w:left w:val="nil"/>
@@ -1490,19 +1498,21 @@
                 <w:color w:val="000000"/>
                 <w:lang w:eastAsia="bs-Latn-BA"/>
               </w:rPr>
-              <w:t>4. Prikaz svih termina na odabranom terenu</w:t>
+              <w:t>3. Prikaz svih već rezervisanih termina</w:t>
             </w:r>
           </w:p>
         </w:tc>
+        <w:bookmarkStart w:id="3" w:name="_GoBack"/>
+        <w:bookmarkEnd w:id="3"/>
       </w:tr>
       <w:tr>
         <w:trPr>
           <w:cantSplit/>
-          <w:trHeight w:val="402"/>
+          <w:trHeight w:val="379"/>
         </w:trPr>
         <w:tc>
           <w:tcPr>
-            <w:tcW w:w="2500" w:type="pct"/>
+            <w:tcW w:w="2451" w:type="pct"/>
             <w:tcBorders>
               <w:top w:val="nil"/>
               <w:left w:val="single" w:sz="4" w:space="0" w:color="auto"/>
@@ -1530,13 +1540,13 @@
                 <w:color w:val="000000"/>
                 <w:lang w:eastAsia="bs-Latn-BA"/>
               </w:rPr>
-              <w:t>5. Izbor i rezervacija jednog od dostupnih termina</w:t>
+              <w:t>5. Potvrda otkazivanja termina</w:t>
             </w:r>
           </w:p>
         </w:tc>
         <w:tc>
           <w:tcPr>
-            <w:tcW w:w="2500" w:type="pct"/>
+            <w:tcW w:w="2549" w:type="pct"/>
             <w:tcBorders>
               <w:top w:val="nil"/>
               <w:left w:val="nil"/>
@@ -1564,7 +1574,33 @@
                 <w:color w:val="000000"/>
                 <w:lang w:eastAsia="bs-Latn-BA"/>
               </w:rPr>
-              <w:t>6. Dodjela odabrane rezervacije korisniku</w:t>
+              <w:t>6</w:t>
+            </w:r>
+            <w:r>
+              <w:rPr>
+                <w:rFonts w:eastAsia="Arial Unicode MS" w:cstheme="minorHAnsi"/>
+                <w:color w:val="000000"/>
+                <w:lang w:eastAsia="bs-Latn-BA"/>
+              </w:rPr>
+              <w:t xml:space="preserve">. Provjera da li je otkazivanje termina učinjeno tri sata prije </w:t>
+            </w:r>
+            <w:proofErr w:type="spellStart"/>
+            <w:r>
+              <w:rPr>
+                <w:rFonts w:eastAsia="Arial Unicode MS" w:cstheme="minorHAnsi"/>
+                <w:color w:val="000000"/>
+                <w:lang w:eastAsia="bs-Latn-BA"/>
+              </w:rPr>
+              <w:t>početka</w:t>
+            </w:r>
+            <w:proofErr w:type="spellEnd"/>
+            <w:r>
+              <w:rPr>
+                <w:rFonts w:eastAsia="Arial Unicode MS" w:cstheme="minorHAnsi"/>
+                <w:color w:val="000000"/>
+                <w:lang w:eastAsia="bs-Latn-BA"/>
+              </w:rPr>
+              <w:t xml:space="preserve"> termina</w:t>
             </w:r>
           </w:p>
         </w:tc>
@@ -1572,11 +1608,11 @@
       <w:tr>
         <w:trPr>
           <w:cantSplit/>
-          <w:trHeight w:val="402"/>
+          <w:trHeight w:val="379"/>
         </w:trPr>
         <w:tc>
           <w:tcPr>
-            <w:tcW w:w="2500" w:type="pct"/>
+            <w:tcW w:w="2451" w:type="pct"/>
             <w:tcBorders>
               <w:top w:val="nil"/>
               <w:left w:val="single" w:sz="4" w:space="0" w:color="auto"/>
@@ -1598,19 +1634,11 @@
                 <w:lang w:eastAsia="bs-Latn-BA"/>
               </w:rPr>
             </w:pPr>
-            <w:r>
-              <w:rPr>
-                <w:rFonts w:eastAsia="Arial Unicode MS" w:cstheme="minorHAnsi"/>
-                <w:color w:val="000000"/>
-                <w:lang w:eastAsia="bs-Latn-BA"/>
-              </w:rPr>
-              <w:t>7. Otkazivanje ranije rezervisanog termina</w:t>
-            </w:r>
           </w:p>
         </w:tc>
         <w:tc>
           <w:tcPr>
-            <w:tcW w:w="2500" w:type="pct"/>
+            <w:tcW w:w="2549" w:type="pct"/>
             <w:tcBorders>
               <w:top w:val="nil"/>
               <w:left w:val="nil"/>
@@ -1638,7 +1666,31 @@
                 <w:color w:val="000000"/>
                 <w:lang w:eastAsia="bs-Latn-BA"/>
               </w:rPr>
-              <w:t>8. Provjera da li je otkazivanje termina učinjeno tri sata prije početka termina</w:t>
+              <w:t>7</w:t>
+            </w:r>
+            <w:r>
+              <w:rPr>
+                <w:rFonts w:eastAsia="Arial Unicode MS" w:cstheme="minorHAnsi"/>
+                <w:color w:val="000000"/>
+                <w:lang w:eastAsia="bs-Latn-BA"/>
+              </w:rPr>
+              <w:t xml:space="preserve">. </w:t>
+            </w:r>
+            <w:r>
+              <w:rPr>
+                <w:rFonts w:eastAsia="Arial Unicode MS" w:cstheme="minorHAnsi"/>
+                <w:color w:val="000000"/>
+                <w:lang w:eastAsia="bs-Latn-BA"/>
+              </w:rPr>
+              <w:t>Potpuno</w:t>
+            </w:r>
+            <w:r>
+              <w:rPr>
+                <w:rFonts w:eastAsia="Arial Unicode MS" w:cstheme="minorHAnsi"/>
+                <w:color w:val="000000"/>
+                <w:lang w:eastAsia="bs-Latn-BA"/>
+              </w:rPr>
+              <w:t xml:space="preserve"> refundiranje virtualnog novca</w:t>
             </w:r>
           </w:p>
         </w:tc>
@@ -1646,11 +1698,11 @@
       <w:tr>
         <w:trPr>
           <w:cantSplit/>
-          <w:trHeight w:val="402"/>
+          <w:trHeight w:val="379"/>
         </w:trPr>
         <w:tc>
           <w:tcPr>
-            <w:tcW w:w="2500" w:type="pct"/>
+            <w:tcW w:w="2451" w:type="pct"/>
             <w:tcBorders>
               <w:top w:val="nil"/>
               <w:left w:val="single" w:sz="4" w:space="0" w:color="auto"/>
@@ -1684,7 +1736,7 @@
         </w:tc>
         <w:tc>
           <w:tcPr>
-            <w:tcW w:w="2500" w:type="pct"/>
+            <w:tcW w:w="2549" w:type="pct"/>
             <w:tcBorders>
               <w:top w:val="nil"/>
               <w:left w:val="nil"/>
@@ -1694,7 +1746,6 @@
             <w:shd w:val="clear" w:color="000000" w:fill="FFFFFF"/>
             <w:noWrap/>
             <w:vAlign w:val="center"/>
-            <w:hideMark/>
           </w:tcPr>
           <w:p>
             <w:pPr>
@@ -1712,7 +1763,7 @@
                 <w:color w:val="000000"/>
                 <w:lang w:eastAsia="bs-Latn-BA"/>
               </w:rPr>
-              <w:t xml:space="preserve">9. </w:t>
+              <w:t>8</w:t>
             </w:r>
             <w:r>
               <w:rPr>
@@ -1720,89 +1771,7 @@
                 <w:color w:val="000000"/>
                 <w:lang w:eastAsia="bs-Latn-BA"/>
               </w:rPr>
-              <w:t>Potpuno</w:t>
-            </w:r>
-            <w:r>
-              <w:rPr>
-                <w:rFonts w:eastAsia="Arial Unicode MS" w:cstheme="minorHAnsi"/>
-                <w:color w:val="000000"/>
-                <w:lang w:eastAsia="bs-Latn-BA"/>
-              </w:rPr>
-              <w:t xml:space="preserve"> refundiranje virtualnog novca</w:t>
-            </w:r>
-          </w:p>
-        </w:tc>
-      </w:tr>
-      <w:tr>
-        <w:trPr>
-          <w:cantSplit/>
-          <w:trHeight w:val="402"/>
-        </w:trPr>
-        <w:tc>
-          <w:tcPr>
-            <w:tcW w:w="2500" w:type="pct"/>
-            <w:tcBorders>
-              <w:top w:val="nil"/>
-              <w:left w:val="single" w:sz="4" w:space="0" w:color="auto"/>
-              <w:bottom w:val="single" w:sz="4" w:space="0" w:color="auto"/>
-              <w:right w:val="single" w:sz="4" w:space="0" w:color="auto"/>
-            </w:tcBorders>
-            <w:shd w:val="clear" w:color="000000" w:fill="FFFFFF"/>
-            <w:noWrap/>
-            <w:vAlign w:val="center"/>
-            <w:hideMark/>
-          </w:tcPr>
-          <w:p>
-            <w:pPr>
-              <w:spacing w:line="240" w:lineRule="auto"/>
-              <w:jc w:val="both"/>
-              <w:rPr>
-                <w:rFonts w:eastAsia="Times New Roman" w:cstheme="minorHAnsi"/>
-                <w:color w:val="000000"/>
-                <w:lang w:eastAsia="bs-Latn-BA"/>
-              </w:rPr>
-            </w:pPr>
-            <w:r>
-              <w:rPr>
-                <w:rFonts w:eastAsia="Times New Roman" w:cstheme="minorHAnsi"/>
-                <w:color w:val="000000"/>
-                <w:lang w:val="en-US" w:eastAsia="bs-Latn-BA"/>
-              </w:rPr>
-              <w:t> </w:t>
-            </w:r>
-          </w:p>
-        </w:tc>
-        <w:tc>
-          <w:tcPr>
-            <w:tcW w:w="2500" w:type="pct"/>
-            <w:tcBorders>
-              <w:top w:val="nil"/>
-              <w:left w:val="nil"/>
-              <w:bottom w:val="single" w:sz="4" w:space="0" w:color="auto"/>
-              <w:right w:val="single" w:sz="4" w:space="0" w:color="auto"/>
-            </w:tcBorders>
-            <w:shd w:val="clear" w:color="000000" w:fill="FFFFFF"/>
-            <w:noWrap/>
-            <w:vAlign w:val="center"/>
-            <w:hideMark/>
-          </w:tcPr>
-          <w:p>
-            <w:pPr>
-              <w:spacing w:line="240" w:lineRule="auto"/>
-              <w:jc w:val="both"/>
-              <w:rPr>
-                <w:rFonts w:eastAsia="Times New Roman" w:cstheme="minorHAnsi"/>
-                <w:color w:val="000000"/>
-                <w:lang w:eastAsia="bs-Latn-BA"/>
-              </w:rPr>
-            </w:pPr>
-            <w:r>
-              <w:rPr>
-                <w:rFonts w:eastAsia="Arial Unicode MS" w:cstheme="minorHAnsi"/>
-                <w:color w:val="000000"/>
-                <w:lang w:eastAsia="bs-Latn-BA"/>
-              </w:rPr>
-              <w:t>10. Ažuriranje svih rezervacija, kako bi rezervisani termin postao slobodan za dalje rezervacije</w:t>
+              <w:t>. Ažuriranje svih rezervacija, kako bi rezervisani termin postao slobodan za dalje rezervacije</w:t>
             </w:r>
           </w:p>
         </w:tc>
@@ -2787,8 +2756,6 @@
           <w:rFonts w:cstheme="minorHAnsi"/>
         </w:rPr>
       </w:pPr>
-      <w:bookmarkStart w:id="3" w:name="_GoBack"/>
-      <w:bookmarkEnd w:id="3"/>
     </w:p>
     <w:sectPr>
       <w:pgSz w:w="11906" w:h="16838"/>
@@ -2937,7 +2904,7 @@
       </w:pPr>
     </w:pPrDefault>
   </w:docDefaults>
-  <w:latentStyles w:defLockedState="0" w:defUIPriority="99" w:defSemiHidden="0" w:defUnhideWhenUsed="0" w:defQFormat="0" w:count="375">
+  <w:latentStyles w:defLockedState="0" w:defUIPriority="99" w:defSemiHidden="0" w:defUnhideWhenUsed="0" w:defQFormat="0" w:count="376">
     <w:lsdException w:name="Normal" w:uiPriority="0" w:qFormat="1"/>
     <w:lsdException w:name="heading 1" w:uiPriority="9" w:qFormat="1"/>
     <w:lsdException w:name="heading 2" w:semiHidden="1" w:uiPriority="9" w:unhideWhenUsed="1" w:qFormat="1"/>
@@ -3043,7 +3010,6 @@
     <w:lsdException w:name="HTML Sample" w:semiHidden="1" w:unhideWhenUsed="1"/>
     <w:lsdException w:name="HTML Typewriter" w:semiHidden="1" w:unhideWhenUsed="1"/>
     <w:lsdException w:name="HTML Variable" w:semiHidden="1" w:unhideWhenUsed="1"/>
-    <w:lsdException w:name="Normal Table" w:semiHidden="1" w:unhideWhenUsed="1"/>
     <w:lsdException w:name="annotation subject" w:semiHidden="1" w:unhideWhenUsed="1"/>
     <w:lsdException w:name="No List" w:semiHidden="1" w:unhideWhenUsed="1"/>
     <w:lsdException w:name="Outline List 1" w:semiHidden="1" w:unhideWhenUsed="1"/>
@@ -3090,10 +3056,8 @@
     <w:lsdException w:name="Table Subtle 2" w:semiHidden="1" w:unhideWhenUsed="1"/>
     <w:lsdException w:name="Table Web 1" w:semiHidden="1" w:unhideWhenUsed="1"/>
     <w:lsdException w:name="Table Web 2" w:semiHidden="1" w:unhideWhenUsed="1"/>
-    <w:lsdException w:name="Table Web 3" w:semiHidden="1" w:unhideWhenUsed="1"/>
     <w:lsdException w:name="Balloon Text" w:semiHidden="1" w:unhideWhenUsed="1"/>
     <w:lsdException w:name="Table Grid" w:uiPriority="39"/>
-    <w:lsdException w:name="Table Theme" w:semiHidden="1" w:unhideWhenUsed="1"/>
     <w:lsdException w:name="Placeholder Text" w:semiHidden="1"/>
     <w:lsdException w:name="No Spacing" w:uiPriority="1" w:qFormat="1"/>
     <w:lsdException w:name="Light Shading" w:uiPriority="60"/>
@@ -3313,6 +3277,7 @@
     <w:lsdException w:name="Smart Hyperlink" w:semiHidden="1" w:unhideWhenUsed="1"/>
     <w:lsdException w:name="Hashtag" w:semiHidden="1" w:unhideWhenUsed="1"/>
     <w:lsdException w:name="Unresolved Mention" w:semiHidden="1" w:unhideWhenUsed="1"/>
+    <w:lsdException w:name="Smart Link" w:semiHidden="1" w:unhideWhenUsed="1"/>
   </w:latentStyles>
   <w:style w:type="paragraph" w:default="1" w:styleId="Normal">
     <w:name w:val="Normal"/>
@@ -3322,6 +3287,7 @@
   <w:style w:type="character" w:default="1" w:styleId="DefaultParagraphFont">
     <w:name w:val="Default Paragraph Font"/>
     <w:uiPriority w:val="1"/>
+    <w:semiHidden/>
     <w:unhideWhenUsed/>
   </w:style>
   <w:style w:type="table" w:default="1" w:styleId="TableNormal">

</xml_diff>

<commit_message>
Popravljen scenarij otkazivanja termina
</commit_message>
<xml_diff>
--- a/UseCaseIScenarij/Otkazivanje termina.docx
+++ b/UseCaseIScenarij/Otkazivanje termina.docx
@@ -1252,8 +1252,8 @@
         <w:tblLook w:val="04A0" w:firstRow="1" w:lastRow="0" w:firstColumn="1" w:lastColumn="0" w:noHBand="0" w:noVBand="1"/>
       </w:tblPr>
       <w:tblGrid>
-        <w:gridCol w:w="4443"/>
-        <w:gridCol w:w="4619"/>
+        <w:gridCol w:w="4199"/>
+        <w:gridCol w:w="4863"/>
       </w:tblGrid>
       <w:tr>
         <w:trPr>
@@ -1262,7 +1262,7 @@
         </w:trPr>
         <w:tc>
           <w:tcPr>
-            <w:tcW w:w="2451" w:type="pct"/>
+            <w:tcW w:w="2317" w:type="pct"/>
             <w:tcBorders>
               <w:top w:val="single" w:sz="4" w:space="0" w:color="auto"/>
               <w:left w:val="single" w:sz="4" w:space="0" w:color="auto"/>
@@ -1287,8 +1287,8 @@
                 <w:lang w:eastAsia="bs-Latn-BA"/>
               </w:rPr>
             </w:pPr>
-            <w:bookmarkStart w:id="1" w:name="_Hlk5138363" w:colFirst="1" w:colLast="1"/>
-            <w:bookmarkStart w:id="2" w:name="RANGE!A35"/>
+            <w:bookmarkStart w:id="1" w:name="RANGE!A35"/>
+            <w:bookmarkStart w:id="2" w:name="_Hlk5138363" w:colFirst="1" w:colLast="1"/>
             <w:bookmarkEnd w:id="0"/>
             <w:r>
               <w:rPr>
@@ -1302,12 +1302,12 @@
               </w:rPr>
               <w:t>Korisnik</w:t>
             </w:r>
-            <w:bookmarkEnd w:id="2"/>
+            <w:bookmarkEnd w:id="1"/>
           </w:p>
         </w:tc>
         <w:tc>
           <w:tcPr>
-            <w:tcW w:w="2549" w:type="pct"/>
+            <w:tcW w:w="2683" w:type="pct"/>
             <w:tcBorders>
               <w:top w:val="single" w:sz="4" w:space="0" w:color="auto"/>
               <w:left w:val="nil"/>
@@ -1354,7 +1354,7 @@
         </w:trPr>
         <w:tc>
           <w:tcPr>
-            <w:tcW w:w="2451" w:type="pct"/>
+            <w:tcW w:w="2317" w:type="pct"/>
             <w:tcBorders>
               <w:top w:val="nil"/>
               <w:left w:val="single" w:sz="4" w:space="0" w:color="auto"/>
@@ -1382,13 +1382,29 @@
                 <w:color w:val="000000"/>
                 <w:lang w:eastAsia="bs-Latn-BA"/>
               </w:rPr>
-              <w:t>1. Pristupanje korisnika aplikaciji korištenjem podataka registrovanog korisničkog računa</w:t>
+              <w:t>1. Pristupanje</w:t>
+            </w:r>
+            <w:r>
+              <w:rPr>
+                <w:rFonts w:eastAsia="Arial Unicode MS" w:cstheme="minorHAnsi"/>
+                <w:color w:val="000000"/>
+                <w:lang w:eastAsia="bs-Latn-BA"/>
+              </w:rPr>
+              <w:t xml:space="preserve"> </w:t>
+            </w:r>
+            <w:r>
+              <w:rPr>
+                <w:rFonts w:eastAsia="Arial Unicode MS" w:cstheme="minorHAnsi"/>
+                <w:color w:val="000000"/>
+                <w:lang w:eastAsia="bs-Latn-BA"/>
+              </w:rPr>
+              <w:t>aplikaciji korištenjem podataka registrovanog korisničkog računa</w:t>
             </w:r>
           </w:p>
         </w:tc>
         <w:tc>
           <w:tcPr>
-            <w:tcW w:w="2549" w:type="pct"/>
+            <w:tcW w:w="2683" w:type="pct"/>
             <w:tcBorders>
               <w:top w:val="nil"/>
               <w:left w:val="nil"/>
@@ -1428,7 +1444,7 @@
         </w:trPr>
         <w:tc>
           <w:tcPr>
-            <w:tcW w:w="2451" w:type="pct"/>
+            <w:tcW w:w="2317" w:type="pct"/>
             <w:tcBorders>
               <w:top w:val="nil"/>
               <w:left w:val="single" w:sz="4" w:space="0" w:color="auto"/>
@@ -1456,21 +1472,13 @@
                 <w:color w:val="000000"/>
                 <w:lang w:eastAsia="bs-Latn-BA"/>
               </w:rPr>
-              <w:t xml:space="preserve">4. </w:t>
-            </w:r>
-            <w:r>
-              <w:rPr>
-                <w:rFonts w:eastAsia="Times New Roman" w:cstheme="minorHAnsi"/>
-                <w:color w:val="000000"/>
-                <w:lang w:eastAsia="bs-Latn-BA"/>
-              </w:rPr>
-              <w:t>Odabir i otkazivanje jednog od termina</w:t>
+              <w:t>4. Odabir i otkazivanje jednog od termina</w:t>
             </w:r>
           </w:p>
         </w:tc>
         <w:tc>
           <w:tcPr>
-            <w:tcW w:w="2549" w:type="pct"/>
+            <w:tcW w:w="2683" w:type="pct"/>
             <w:tcBorders>
               <w:top w:val="nil"/>
               <w:left w:val="nil"/>
@@ -1502,8 +1510,6 @@
             </w:r>
           </w:p>
         </w:tc>
-        <w:bookmarkStart w:id="3" w:name="_GoBack"/>
-        <w:bookmarkEnd w:id="3"/>
       </w:tr>
       <w:tr>
         <w:trPr>
@@ -1512,7 +1518,7 @@
         </w:trPr>
         <w:tc>
           <w:tcPr>
-            <w:tcW w:w="2451" w:type="pct"/>
+            <w:tcW w:w="2317" w:type="pct"/>
             <w:tcBorders>
               <w:top w:val="nil"/>
               <w:left w:val="single" w:sz="4" w:space="0" w:color="auto"/>
@@ -1546,7 +1552,7 @@
         </w:tc>
         <w:tc>
           <w:tcPr>
-            <w:tcW w:w="2549" w:type="pct"/>
+            <w:tcW w:w="2683" w:type="pct"/>
             <w:tcBorders>
               <w:top w:val="nil"/>
               <w:left w:val="nil"/>
@@ -1582,7 +1588,39 @@
                 <w:color w:val="000000"/>
                 <w:lang w:eastAsia="bs-Latn-BA"/>
               </w:rPr>
-              <w:t xml:space="preserve">. Provjera da li je otkazivanje termina učinjeno tri sata prije </w:t>
+              <w:t xml:space="preserve">. Provjera da li je otkazivanje termina učinjeno </w:t>
+            </w:r>
+            <w:r>
+              <w:rPr>
+                <w:rFonts w:eastAsia="Arial Unicode MS" w:cstheme="minorHAnsi"/>
+                <w:color w:val="000000"/>
+                <w:lang w:eastAsia="bs-Latn-BA"/>
+              </w:rPr>
+              <w:t>dvanaest</w:t>
+            </w:r>
+            <w:r>
+              <w:rPr>
+                <w:rFonts w:eastAsia="Arial Unicode MS" w:cstheme="minorHAnsi"/>
+                <w:color w:val="000000"/>
+                <w:lang w:eastAsia="bs-Latn-BA"/>
+              </w:rPr>
+              <w:t xml:space="preserve"> sat</w:t>
+            </w:r>
+            <w:r>
+              <w:rPr>
+                <w:rFonts w:eastAsia="Arial Unicode MS" w:cstheme="minorHAnsi"/>
+                <w:color w:val="000000"/>
+                <w:lang w:eastAsia="bs-Latn-BA"/>
+              </w:rPr>
+              <w:t>i</w:t>
+            </w:r>
+            <w:r>
+              <w:rPr>
+                <w:rFonts w:eastAsia="Arial Unicode MS" w:cstheme="minorHAnsi"/>
+                <w:color w:val="000000"/>
+                <w:lang w:eastAsia="bs-Latn-BA"/>
+              </w:rPr>
+              <w:t xml:space="preserve"> prije </w:t>
             </w:r>
             <w:proofErr w:type="spellStart"/>
             <w:r>
@@ -1612,7 +1650,7 @@
         </w:trPr>
         <w:tc>
           <w:tcPr>
-            <w:tcW w:w="2451" w:type="pct"/>
+            <w:tcW w:w="2317" w:type="pct"/>
             <w:tcBorders>
               <w:top w:val="nil"/>
               <w:left w:val="single" w:sz="4" w:space="0" w:color="auto"/>
@@ -1638,7 +1676,7 @@
         </w:tc>
         <w:tc>
           <w:tcPr>
-            <w:tcW w:w="2549" w:type="pct"/>
+            <w:tcW w:w="2683" w:type="pct"/>
             <w:tcBorders>
               <w:top w:val="nil"/>
               <w:left w:val="nil"/>
@@ -1702,7 +1740,7 @@
         </w:trPr>
         <w:tc>
           <w:tcPr>
-            <w:tcW w:w="2451" w:type="pct"/>
+            <w:tcW w:w="2317" w:type="pct"/>
             <w:tcBorders>
               <w:top w:val="nil"/>
               <w:left w:val="single" w:sz="4" w:space="0" w:color="auto"/>
@@ -1736,7 +1774,7 @@
         </w:tc>
         <w:tc>
           <w:tcPr>
-            <w:tcW w:w="2549" w:type="pct"/>
+            <w:tcW w:w="2683" w:type="pct"/>
             <w:tcBorders>
               <w:top w:val="nil"/>
               <w:left w:val="nil"/>
@@ -1776,7 +1814,7 @@
           </w:p>
         </w:tc>
       </w:tr>
-      <w:bookmarkEnd w:id="1"/>
+      <w:bookmarkEnd w:id="2"/>
     </w:tbl>
     <w:p>
       <w:pPr>
@@ -1850,20 +1888,6 @@
         <w:rPr>
           <w:rFonts w:asciiTheme="minorHAnsi" w:hAnsiTheme="minorHAnsi" w:cstheme="minorHAnsi"/>
         </w:rPr>
-        <w:t>prekasno</w:t>
-      </w:r>
-      <w:proofErr w:type="spellEnd"/>
-      <w:r>
-        <w:rPr>
-          <w:rFonts w:asciiTheme="minorHAnsi" w:hAnsiTheme="minorHAnsi" w:cstheme="minorHAnsi"/>
-        </w:rPr>
-        <w:t xml:space="preserve"> </w:t>
-      </w:r>
-      <w:proofErr w:type="spellStart"/>
-      <w:r>
-        <w:rPr>
-          <w:rFonts w:asciiTheme="minorHAnsi" w:hAnsiTheme="minorHAnsi" w:cstheme="minorHAnsi"/>
-        </w:rPr>
         <w:t>otkazuje</w:t>
       </w:r>
       <w:proofErr w:type="spellEnd"/>
@@ -1878,20 +1902,6 @@
         <w:rPr>
           <w:rFonts w:asciiTheme="minorHAnsi" w:hAnsiTheme="minorHAnsi" w:cstheme="minorHAnsi"/>
         </w:rPr>
-        <w:t>ranije</w:t>
-      </w:r>
-      <w:proofErr w:type="spellEnd"/>
-      <w:r>
-        <w:rPr>
-          <w:rFonts w:asciiTheme="minorHAnsi" w:hAnsiTheme="minorHAnsi" w:cstheme="minorHAnsi"/>
-        </w:rPr>
-        <w:t xml:space="preserve"> </w:t>
-      </w:r>
-      <w:proofErr w:type="spellStart"/>
-      <w:r>
-        <w:rPr>
-          <w:rFonts w:asciiTheme="minorHAnsi" w:hAnsiTheme="minorHAnsi" w:cstheme="minorHAnsi"/>
-        </w:rPr>
         <w:t>rezervisani</w:t>
       </w:r>
       <w:proofErr w:type="spellEnd"/>
@@ -1920,6 +1930,20 @@
         <w:rPr>
           <w:rFonts w:asciiTheme="minorHAnsi" w:hAnsiTheme="minorHAnsi" w:cstheme="minorHAnsi"/>
         </w:rPr>
+        <w:t>između</w:t>
+      </w:r>
+      <w:proofErr w:type="spellEnd"/>
+      <w:r>
+        <w:rPr>
+          <w:rFonts w:asciiTheme="minorHAnsi" w:hAnsiTheme="minorHAnsi" w:cstheme="minorHAnsi"/>
+        </w:rPr>
+        <w:t xml:space="preserve"> 6h </w:t>
+      </w:r>
+      <w:proofErr w:type="spellStart"/>
+      <w:r>
+        <w:rPr>
+          <w:rFonts w:asciiTheme="minorHAnsi" w:hAnsiTheme="minorHAnsi" w:cstheme="minorHAnsi"/>
+        </w:rPr>
         <w:t>i</w:t>
       </w:r>
       <w:proofErr w:type="spellEnd"/>
@@ -1927,48 +1951,116 @@
         <w:rPr>
           <w:rFonts w:asciiTheme="minorHAnsi" w:hAnsiTheme="minorHAnsi" w:cstheme="minorHAnsi"/>
         </w:rPr>
-        <w:t xml:space="preserve"> </w:t>
-      </w:r>
-      <w:proofErr w:type="spellStart"/>
-      <w:r>
-        <w:rPr>
-          <w:rFonts w:asciiTheme="minorHAnsi" w:hAnsiTheme="minorHAnsi" w:cstheme="minorHAnsi"/>
-        </w:rPr>
-        <w:t>virtualni</w:t>
-      </w:r>
-      <w:proofErr w:type="spellEnd"/>
-      <w:r>
-        <w:rPr>
-          <w:rFonts w:asciiTheme="minorHAnsi" w:hAnsiTheme="minorHAnsi" w:cstheme="minorHAnsi"/>
-        </w:rPr>
-        <w:t xml:space="preserve"> </w:t>
-      </w:r>
-      <w:proofErr w:type="spellStart"/>
-      <w:r>
-        <w:rPr>
-          <w:rFonts w:asciiTheme="minorHAnsi" w:hAnsiTheme="minorHAnsi" w:cstheme="minorHAnsi"/>
-        </w:rPr>
-        <w:t>novac</w:t>
-      </w:r>
-      <w:proofErr w:type="spellEnd"/>
-      <w:r>
-        <w:rPr>
-          <w:rFonts w:asciiTheme="minorHAnsi" w:hAnsiTheme="minorHAnsi" w:cstheme="minorHAnsi"/>
-        </w:rPr>
-        <w:t xml:space="preserve"> </w:t>
-      </w:r>
-      <w:r>
-        <w:rPr>
-          <w:rFonts w:asciiTheme="minorHAnsi" w:hAnsiTheme="minorHAnsi" w:cstheme="minorHAnsi"/>
-        </w:rPr>
-        <w:t xml:space="preserve">se ne </w:t>
-      </w:r>
-      <w:proofErr w:type="spellStart"/>
-      <w:r>
-        <w:rPr>
-          <w:rFonts w:asciiTheme="minorHAnsi" w:hAnsiTheme="minorHAnsi" w:cstheme="minorHAnsi"/>
-        </w:rPr>
-        <w:t>refundira</w:t>
+        <w:t xml:space="preserve"> 12h </w:t>
+      </w:r>
+      <w:proofErr w:type="spellStart"/>
+      <w:r>
+        <w:rPr>
+          <w:rFonts w:asciiTheme="minorHAnsi" w:hAnsiTheme="minorHAnsi" w:cstheme="minorHAnsi"/>
+        </w:rPr>
+        <w:t>prije</w:t>
+      </w:r>
+      <w:proofErr w:type="spellEnd"/>
+      <w:r>
+        <w:rPr>
+          <w:rFonts w:asciiTheme="minorHAnsi" w:hAnsiTheme="minorHAnsi" w:cstheme="minorHAnsi"/>
+        </w:rPr>
+        <w:t xml:space="preserve"> </w:t>
+      </w:r>
+      <w:proofErr w:type="spellStart"/>
+      <w:r>
+        <w:rPr>
+          <w:rFonts w:asciiTheme="minorHAnsi" w:hAnsiTheme="minorHAnsi" w:cstheme="minorHAnsi"/>
+        </w:rPr>
+        <w:t>početk</w:t>
+      </w:r>
+      <w:r>
+        <w:rPr>
+          <w:rFonts w:asciiTheme="minorHAnsi" w:hAnsiTheme="minorHAnsi" w:cstheme="minorHAnsi"/>
+        </w:rPr>
+        <w:t>a</w:t>
+      </w:r>
+      <w:proofErr w:type="spellEnd"/>
+      <w:r>
+        <w:rPr>
+          <w:rFonts w:asciiTheme="minorHAnsi" w:hAnsiTheme="minorHAnsi" w:cstheme="minorHAnsi"/>
+        </w:rPr>
+        <w:t xml:space="preserve"> </w:t>
+      </w:r>
+      <w:proofErr w:type="spellStart"/>
+      <w:r>
+        <w:rPr>
+          <w:rFonts w:asciiTheme="minorHAnsi" w:hAnsiTheme="minorHAnsi" w:cstheme="minorHAnsi"/>
+        </w:rPr>
+        <w:t>termina</w:t>
+      </w:r>
+      <w:proofErr w:type="spellEnd"/>
+      <w:r>
+        <w:rPr>
+          <w:rFonts w:asciiTheme="minorHAnsi" w:hAnsiTheme="minorHAnsi" w:cstheme="minorHAnsi"/>
+        </w:rPr>
+        <w:t xml:space="preserve"> </w:t>
+      </w:r>
+      <w:proofErr w:type="spellStart"/>
+      <w:r>
+        <w:rPr>
+          <w:rFonts w:asciiTheme="minorHAnsi" w:hAnsiTheme="minorHAnsi" w:cstheme="minorHAnsi"/>
+        </w:rPr>
+        <w:t>i</w:t>
+      </w:r>
+      <w:proofErr w:type="spellEnd"/>
+      <w:r>
+        <w:rPr>
+          <w:rFonts w:asciiTheme="minorHAnsi" w:hAnsiTheme="minorHAnsi" w:cstheme="minorHAnsi"/>
+        </w:rPr>
+        <w:t xml:space="preserve"> </w:t>
+      </w:r>
+      <w:proofErr w:type="spellStart"/>
+      <w:r>
+        <w:rPr>
+          <w:rFonts w:asciiTheme="minorHAnsi" w:hAnsiTheme="minorHAnsi" w:cstheme="minorHAnsi"/>
+        </w:rPr>
+        <w:t>vrši</w:t>
+      </w:r>
+      <w:proofErr w:type="spellEnd"/>
+      <w:r>
+        <w:rPr>
+          <w:rFonts w:asciiTheme="minorHAnsi" w:hAnsiTheme="minorHAnsi" w:cstheme="minorHAnsi"/>
+        </w:rPr>
+        <w:t xml:space="preserve"> se </w:t>
+      </w:r>
+      <w:proofErr w:type="spellStart"/>
+      <w:r>
+        <w:rPr>
+          <w:rFonts w:asciiTheme="minorHAnsi" w:hAnsiTheme="minorHAnsi" w:cstheme="minorHAnsi"/>
+        </w:rPr>
+        <w:t>refundiranje</w:t>
+      </w:r>
+      <w:proofErr w:type="spellEnd"/>
+      <w:r>
+        <w:rPr>
+          <w:rFonts w:asciiTheme="minorHAnsi" w:hAnsiTheme="minorHAnsi" w:cstheme="minorHAnsi"/>
+        </w:rPr>
+        <w:t xml:space="preserve"> 50%</w:t>
+      </w:r>
+      <w:r>
+        <w:rPr>
+          <w:rFonts w:asciiTheme="minorHAnsi" w:hAnsiTheme="minorHAnsi" w:cstheme="minorHAnsi"/>
+        </w:rPr>
+        <w:t xml:space="preserve"> </w:t>
+      </w:r>
+      <w:proofErr w:type="spellStart"/>
+      <w:r>
+        <w:rPr>
+          <w:rFonts w:asciiTheme="minorHAnsi" w:hAnsiTheme="minorHAnsi" w:cstheme="minorHAnsi"/>
+        </w:rPr>
+        <w:t>nov</w:t>
+      </w:r>
+      <w:r>
+        <w:rPr>
+          <w:rFonts w:asciiTheme="minorHAnsi" w:hAnsiTheme="minorHAnsi" w:cstheme="minorHAnsi"/>
+        </w:rPr>
+        <w:t>ca</w:t>
       </w:r>
       <w:proofErr w:type="spellEnd"/>
     </w:p>
@@ -2256,49 +2348,41 @@
         <w:rPr>
           <w:rFonts w:asciiTheme="minorHAnsi" w:hAnsiTheme="minorHAnsi" w:cstheme="minorHAnsi"/>
         </w:rPr>
-        <w:t>virtualni</w:t>
-      </w:r>
-      <w:proofErr w:type="spellEnd"/>
-      <w:r>
-        <w:rPr>
-          <w:rFonts w:asciiTheme="minorHAnsi" w:hAnsiTheme="minorHAnsi" w:cstheme="minorHAnsi"/>
-        </w:rPr>
-        <w:t xml:space="preserve"> </w:t>
-      </w:r>
-      <w:proofErr w:type="spellStart"/>
-      <w:r>
-        <w:rPr>
-          <w:rFonts w:asciiTheme="minorHAnsi" w:hAnsiTheme="minorHAnsi" w:cstheme="minorHAnsi"/>
-        </w:rPr>
-        <w:t>novac</w:t>
-      </w:r>
-      <w:proofErr w:type="spellEnd"/>
-      <w:r>
-        <w:rPr>
-          <w:rFonts w:asciiTheme="minorHAnsi" w:hAnsiTheme="minorHAnsi" w:cstheme="minorHAnsi"/>
-        </w:rPr>
-        <w:t xml:space="preserve"> </w:t>
-      </w:r>
-      <w:proofErr w:type="spellStart"/>
-      <w:r>
-        <w:rPr>
-          <w:rFonts w:asciiTheme="minorHAnsi" w:hAnsiTheme="minorHAnsi" w:cstheme="minorHAnsi"/>
-        </w:rPr>
-        <w:t>nije</w:t>
-      </w:r>
-      <w:proofErr w:type="spellEnd"/>
-      <w:r>
-        <w:rPr>
-          <w:rFonts w:asciiTheme="minorHAnsi" w:hAnsiTheme="minorHAnsi" w:cstheme="minorHAnsi"/>
-        </w:rPr>
-        <w:t xml:space="preserve"> </w:t>
-      </w:r>
-      <w:proofErr w:type="spellStart"/>
-      <w:r>
-        <w:rPr>
-          <w:rFonts w:asciiTheme="minorHAnsi" w:hAnsiTheme="minorHAnsi" w:cstheme="minorHAnsi"/>
-        </w:rPr>
-        <w:t>refundiran</w:t>
+        <w:t>refundirano</w:t>
+      </w:r>
+      <w:proofErr w:type="spellEnd"/>
+      <w:r>
+        <w:rPr>
+          <w:rFonts w:asciiTheme="minorHAnsi" w:hAnsiTheme="minorHAnsi" w:cstheme="minorHAnsi"/>
+        </w:rPr>
+        <w:t xml:space="preserve"> je 50%</w:t>
+      </w:r>
+      <w:r>
+        <w:rPr>
+          <w:rFonts w:asciiTheme="minorHAnsi" w:hAnsiTheme="minorHAnsi" w:cstheme="minorHAnsi"/>
+        </w:rPr>
+        <w:t xml:space="preserve"> </w:t>
+      </w:r>
+      <w:proofErr w:type="spellStart"/>
+      <w:r>
+        <w:rPr>
+          <w:rFonts w:asciiTheme="minorHAnsi" w:hAnsiTheme="minorHAnsi" w:cstheme="minorHAnsi"/>
+        </w:rPr>
+        <w:t>virtualnog</w:t>
+      </w:r>
+      <w:proofErr w:type="spellEnd"/>
+      <w:r>
+        <w:rPr>
+          <w:rFonts w:asciiTheme="minorHAnsi" w:hAnsiTheme="minorHAnsi" w:cstheme="minorHAnsi"/>
+        </w:rPr>
+        <w:t xml:space="preserve"> </w:t>
+      </w:r>
+      <w:proofErr w:type="spellStart"/>
+      <w:r>
+        <w:rPr>
+          <w:rFonts w:asciiTheme="minorHAnsi" w:hAnsiTheme="minorHAnsi" w:cstheme="minorHAnsi"/>
+        </w:rPr>
+        <w:t>novca</w:t>
       </w:r>
       <w:proofErr w:type="spellEnd"/>
       <w:r>
@@ -2434,17 +2518,17 @@
         <w:tblLook w:val="04A0" w:firstRow="1" w:lastRow="0" w:firstColumn="1" w:lastColumn="0" w:noHBand="0" w:noVBand="1"/>
       </w:tblPr>
       <w:tblGrid>
-        <w:gridCol w:w="3311"/>
-        <w:gridCol w:w="5751"/>
+        <w:gridCol w:w="3908"/>
+        <w:gridCol w:w="5154"/>
       </w:tblGrid>
       <w:tr>
         <w:trPr>
           <w:cantSplit/>
-          <w:trHeight w:val="402"/>
+          <w:trHeight w:val="312"/>
         </w:trPr>
         <w:tc>
           <w:tcPr>
-            <w:tcW w:w="2500" w:type="pct"/>
+            <w:tcW w:w="1593" w:type="pct"/>
             <w:tcBorders>
               <w:top w:val="single" w:sz="4" w:space="0" w:color="auto"/>
               <w:left w:val="single" w:sz="4" w:space="0" w:color="auto"/>
@@ -2485,7 +2569,7 @@
         </w:tc>
         <w:tc>
           <w:tcPr>
-            <w:tcW w:w="2500" w:type="pct"/>
+            <w:tcW w:w="3407" w:type="pct"/>
             <w:tcBorders>
               <w:top w:val="single" w:sz="4" w:space="0" w:color="auto"/>
               <w:left w:val="nil"/>
@@ -2520,19 +2604,33 @@
                 <w:szCs w:val="24"/>
                 <w:lang w:eastAsia="bs-Latn-BA"/>
               </w:rPr>
-              <w:t>Sistem eTermin</w:t>
-            </w:r>
+              <w:t xml:space="preserve">Sistem </w:t>
+            </w:r>
+            <w:proofErr w:type="spellStart"/>
+            <w:r>
+              <w:rPr>
+                <w:rFonts w:ascii="Calibri" w:eastAsia="Times New Roman" w:hAnsi="Calibri" w:cs="Calibri"/>
+                <w:b/>
+                <w:bCs/>
+                <w:color w:val="000000"/>
+                <w:sz w:val="24"/>
+                <w:szCs w:val="24"/>
+                <w:lang w:eastAsia="bs-Latn-BA"/>
+              </w:rPr>
+              <w:t>eTermin</w:t>
+            </w:r>
+            <w:proofErr w:type="spellEnd"/>
           </w:p>
         </w:tc>
       </w:tr>
       <w:tr>
         <w:trPr>
           <w:cantSplit/>
-          <w:trHeight w:val="402"/>
+          <w:trHeight w:val="288"/>
         </w:trPr>
         <w:tc>
           <w:tcPr>
-            <w:tcW w:w="2500" w:type="pct"/>
+            <w:tcW w:w="1593" w:type="pct"/>
             <w:tcBorders>
               <w:top w:val="nil"/>
               <w:left w:val="single" w:sz="4" w:space="0" w:color="auto"/>
@@ -2556,17 +2654,136 @@
             </w:pPr>
             <w:r>
               <w:rPr>
-                <w:rFonts w:ascii="Calibri" w:eastAsia="Arial Unicode MS" w:hAnsi="Calibri" w:cs="Arial Unicode MS"/>
-                <w:color w:val="000000"/>
-                <w:lang w:eastAsia="bs-Latn-BA"/>
-              </w:rPr>
-              <w:t>1. Prekasno otkazivanje ranije rezervisanog termina</w:t>
+                <w:rFonts w:ascii="Calibri" w:eastAsia="Times New Roman" w:hAnsi="Calibri" w:cs="Calibri"/>
+                <w:color w:val="000000"/>
+                <w:lang w:eastAsia="bs-Latn-BA"/>
+              </w:rPr>
+              <w:t>1. Odabir i otkazivanje jednog od termina</w:t>
             </w:r>
           </w:p>
         </w:tc>
         <w:tc>
           <w:tcPr>
-            <w:tcW w:w="2500" w:type="pct"/>
+            <w:tcW w:w="3407" w:type="pct"/>
+            <w:tcBorders>
+              <w:top w:val="nil"/>
+              <w:left w:val="nil"/>
+              <w:bottom w:val="single" w:sz="4" w:space="0" w:color="auto"/>
+              <w:right w:val="single" w:sz="4" w:space="0" w:color="auto"/>
+            </w:tcBorders>
+            <w:shd w:val="clear" w:color="auto" w:fill="auto"/>
+            <w:noWrap/>
+            <w:vAlign w:val="bottom"/>
+            <w:hideMark/>
+          </w:tcPr>
+          <w:p>
+            <w:pPr>
+              <w:spacing w:after="0" w:line="240" w:lineRule="auto"/>
+              <w:rPr>
+                <w:rFonts w:ascii="Calibri" w:eastAsia="Times New Roman" w:hAnsi="Calibri" w:cs="Calibri"/>
+                <w:color w:val="000000"/>
+                <w:lang w:eastAsia="bs-Latn-BA"/>
+              </w:rPr>
+            </w:pPr>
+            <w:r>
+              <w:rPr>
+                <w:rFonts w:ascii="Calibri" w:eastAsia="Times New Roman" w:hAnsi="Calibri" w:cs="Calibri"/>
+                <w:color w:val="000000"/>
+                <w:lang w:eastAsia="bs-Latn-BA"/>
+              </w:rPr>
+              <w:t> </w:t>
+            </w:r>
+          </w:p>
+        </w:tc>
+      </w:tr>
+      <w:tr>
+        <w:trPr>
+          <w:cantSplit/>
+          <w:trHeight w:val="864"/>
+        </w:trPr>
+        <w:tc>
+          <w:tcPr>
+            <w:tcW w:w="1593" w:type="pct"/>
+            <w:tcBorders>
+              <w:top w:val="nil"/>
+              <w:left w:val="single" w:sz="4" w:space="0" w:color="auto"/>
+              <w:bottom w:val="single" w:sz="4" w:space="0" w:color="auto"/>
+              <w:right w:val="single" w:sz="4" w:space="0" w:color="auto"/>
+            </w:tcBorders>
+            <w:shd w:val="clear" w:color="000000" w:fill="FFFFFF"/>
+            <w:noWrap/>
+            <w:vAlign w:val="center"/>
+            <w:hideMark/>
+          </w:tcPr>
+          <w:p>
+            <w:pPr>
+              <w:spacing w:after="0" w:line="240" w:lineRule="auto"/>
+              <w:jc w:val="both"/>
+              <w:rPr>
+                <w:rFonts w:ascii="Calibri" w:eastAsia="Times New Roman" w:hAnsi="Calibri" w:cs="Calibri"/>
+                <w:color w:val="000000"/>
+                <w:lang w:eastAsia="bs-Latn-BA"/>
+              </w:rPr>
+            </w:pPr>
+            <w:r>
+              <w:rPr>
+                <w:rFonts w:ascii="Calibri" w:eastAsia="Times New Roman" w:hAnsi="Calibri" w:cs="Calibri"/>
+                <w:color w:val="000000"/>
+                <w:lang w:val="en-US" w:eastAsia="bs-Latn-BA"/>
+              </w:rPr>
+              <w:t xml:space="preserve"> 2. </w:t>
+            </w:r>
+            <w:proofErr w:type="spellStart"/>
+            <w:r>
+              <w:rPr>
+                <w:rFonts w:ascii="Calibri" w:eastAsia="Times New Roman" w:hAnsi="Calibri" w:cs="Calibri"/>
+                <w:color w:val="000000"/>
+                <w:lang w:val="en-US" w:eastAsia="bs-Latn-BA"/>
+              </w:rPr>
+              <w:t>Potvrda</w:t>
+            </w:r>
+            <w:proofErr w:type="spellEnd"/>
+            <w:r>
+              <w:rPr>
+                <w:rFonts w:ascii="Calibri" w:eastAsia="Times New Roman" w:hAnsi="Calibri" w:cs="Calibri"/>
+                <w:color w:val="000000"/>
+                <w:lang w:val="en-US" w:eastAsia="bs-Latn-BA"/>
+              </w:rPr>
+              <w:t xml:space="preserve"> </w:t>
+            </w:r>
+            <w:proofErr w:type="spellStart"/>
+            <w:r>
+              <w:rPr>
+                <w:rFonts w:ascii="Calibri" w:eastAsia="Times New Roman" w:hAnsi="Calibri" w:cs="Calibri"/>
+                <w:color w:val="000000"/>
+                <w:lang w:val="en-US" w:eastAsia="bs-Latn-BA"/>
+              </w:rPr>
+              <w:t>otkazivanja</w:t>
+            </w:r>
+            <w:proofErr w:type="spellEnd"/>
+            <w:r>
+              <w:rPr>
+                <w:rFonts w:ascii="Calibri" w:eastAsia="Times New Roman" w:hAnsi="Calibri" w:cs="Calibri"/>
+                <w:color w:val="000000"/>
+                <w:lang w:val="en-US" w:eastAsia="bs-Latn-BA"/>
+              </w:rPr>
+              <w:t xml:space="preserve"> </w:t>
+            </w:r>
+            <w:proofErr w:type="spellStart"/>
+            <w:r>
+              <w:rPr>
+                <w:rFonts w:ascii="Calibri" w:eastAsia="Times New Roman" w:hAnsi="Calibri" w:cs="Calibri"/>
+                <w:color w:val="000000"/>
+                <w:lang w:val="en-US" w:eastAsia="bs-Latn-BA"/>
+              </w:rPr>
+              <w:t>termina</w:t>
+            </w:r>
+            <w:proofErr w:type="spellEnd"/>
+          </w:p>
+        </w:tc>
+        <w:tc>
+          <w:tcPr>
+            <w:tcW w:w="3407" w:type="pct"/>
             <w:tcBorders>
               <w:top w:val="nil"/>
               <w:left w:val="nil"/>
@@ -2590,11 +2807,48 @@
             </w:pPr>
             <w:r>
               <w:rPr>
-                <w:rFonts w:ascii="Calibri" w:eastAsia="Arial Unicode MS" w:hAnsi="Calibri" w:cs="Arial Unicode MS"/>
-                <w:color w:val="000000"/>
-                <w:lang w:eastAsia="bs-Latn-BA"/>
-              </w:rPr>
-              <w:t>2. Provjera da li je otkazivanje termina učinjeno tri sata prije početka termina</w:t>
+                <w:rFonts w:ascii="Calibri" w:eastAsia="Times New Roman" w:hAnsi="Calibri" w:cs="Calibri"/>
+                <w:color w:val="000000"/>
+                <w:lang w:eastAsia="bs-Latn-BA"/>
+              </w:rPr>
+              <w:t>3. Provjera da li je otkazivanje termina učinjeno</w:t>
+            </w:r>
+          </w:p>
+          <w:p>
+            <w:pPr>
+              <w:spacing w:after="0" w:line="240" w:lineRule="auto"/>
+              <w:jc w:val="both"/>
+              <w:rPr>
+                <w:rFonts w:ascii="Calibri" w:eastAsia="Times New Roman" w:hAnsi="Calibri" w:cs="Calibri"/>
+                <w:color w:val="000000"/>
+                <w:lang w:eastAsia="bs-Latn-BA"/>
+              </w:rPr>
+            </w:pPr>
+            <w:r>
+              <w:rPr>
+                <w:rFonts w:ascii="Calibri" w:eastAsia="Times New Roman" w:hAnsi="Calibri" w:cs="Calibri"/>
+                <w:color w:val="000000"/>
+                <w:lang w:eastAsia="bs-Latn-BA"/>
+              </w:rPr>
+              <w:t xml:space="preserve">između 6h i 12h  prije </w:t>
+            </w:r>
+            <w:proofErr w:type="spellStart"/>
+            <w:r>
+              <w:rPr>
+                <w:rFonts w:ascii="Calibri" w:eastAsia="Times New Roman" w:hAnsi="Calibri" w:cs="Calibri"/>
+                <w:color w:val="000000"/>
+                <w:lang w:eastAsia="bs-Latn-BA"/>
+              </w:rPr>
+              <w:t>početka</w:t>
+            </w:r>
+            <w:proofErr w:type="spellEnd"/>
+            <w:r>
+              <w:rPr>
+                <w:rFonts w:ascii="Calibri" w:eastAsia="Times New Roman" w:hAnsi="Calibri" w:cs="Calibri"/>
+                <w:color w:val="000000"/>
+                <w:lang w:eastAsia="bs-Latn-BA"/>
+              </w:rPr>
+              <w:t xml:space="preserve"> termina</w:t>
             </w:r>
           </w:p>
         </w:tc>
@@ -2602,11 +2856,11 @@
       <w:tr>
         <w:trPr>
           <w:cantSplit/>
-          <w:trHeight w:val="402"/>
+          <w:trHeight w:val="576"/>
         </w:trPr>
         <w:tc>
           <w:tcPr>
-            <w:tcW w:w="2500" w:type="pct"/>
+            <w:tcW w:w="1593" w:type="pct"/>
             <w:tcBorders>
               <w:top w:val="nil"/>
               <w:left w:val="single" w:sz="4" w:space="0" w:color="auto"/>
@@ -2640,7 +2894,7 @@
         </w:tc>
         <w:tc>
           <w:tcPr>
-            <w:tcW w:w="2500" w:type="pct"/>
+            <w:tcW w:w="3407" w:type="pct"/>
             <w:tcBorders>
               <w:top w:val="nil"/>
               <w:left w:val="nil"/>
@@ -2664,23 +2918,970 @@
             </w:pPr>
             <w:r>
               <w:rPr>
-                <w:rFonts w:ascii="Calibri" w:eastAsia="Arial Unicode MS" w:hAnsi="Calibri" w:cs="Arial Unicode MS"/>
-                <w:color w:val="000000"/>
-                <w:lang w:eastAsia="bs-Latn-BA"/>
-              </w:rPr>
-              <w:t>3. Refundiranje virtualnog novca neće biti izvršeno</w:t>
-            </w:r>
+                <w:rFonts w:ascii="Calibri" w:eastAsia="Times New Roman" w:hAnsi="Calibri" w:cs="Calibri"/>
+                <w:color w:val="000000"/>
+                <w:lang w:eastAsia="bs-Latn-BA"/>
+              </w:rPr>
+              <w:t>4. Refundiranje 50% virtualnog novca</w:t>
+            </w:r>
+          </w:p>
+        </w:tc>
+      </w:tr>
+      <w:tr>
+        <w:trPr>
+          <w:trHeight w:val="864"/>
+        </w:trPr>
+        <w:tc>
+          <w:tcPr>
+            <w:tcW w:w="1593" w:type="pct"/>
+            <w:tcBorders>
+              <w:top w:val="nil"/>
+              <w:left w:val="single" w:sz="4" w:space="0" w:color="auto"/>
+              <w:bottom w:val="single" w:sz="4" w:space="0" w:color="auto"/>
+              <w:right w:val="single" w:sz="4" w:space="0" w:color="auto"/>
+            </w:tcBorders>
+            <w:shd w:val="clear" w:color="auto" w:fill="auto"/>
+            <w:noWrap/>
+            <w:vAlign w:val="bottom"/>
+            <w:hideMark/>
+          </w:tcPr>
+          <w:p>
+            <w:pPr>
+              <w:spacing w:after="0" w:line="240" w:lineRule="auto"/>
+              <w:rPr>
+                <w:rFonts w:ascii="Calibri" w:eastAsia="Times New Roman" w:hAnsi="Calibri" w:cs="Calibri"/>
+                <w:color w:val="000000"/>
+                <w:lang w:eastAsia="bs-Latn-BA"/>
+              </w:rPr>
+            </w:pPr>
+            <w:r>
+              <w:rPr>
+                <w:rFonts w:ascii="Calibri" w:eastAsia="Times New Roman" w:hAnsi="Calibri" w:cs="Calibri"/>
+                <w:color w:val="000000"/>
+                <w:lang w:eastAsia="bs-Latn-BA"/>
+              </w:rPr>
+              <w:t> </w:t>
+            </w:r>
+          </w:p>
+        </w:tc>
+        <w:tc>
+          <w:tcPr>
+            <w:tcW w:w="3407" w:type="pct"/>
+            <w:tcBorders>
+              <w:top w:val="nil"/>
+              <w:left w:val="nil"/>
+              <w:bottom w:val="single" w:sz="4" w:space="0" w:color="auto"/>
+              <w:right w:val="single" w:sz="4" w:space="0" w:color="auto"/>
+            </w:tcBorders>
+            <w:shd w:val="clear" w:color="000000" w:fill="FFFFFF"/>
+            <w:noWrap/>
+            <w:vAlign w:val="center"/>
+            <w:hideMark/>
+          </w:tcPr>
+          <w:p>
+            <w:pPr>
+              <w:spacing w:after="0" w:line="240" w:lineRule="auto"/>
+              <w:jc w:val="both"/>
+              <w:rPr>
+                <w:rFonts w:ascii="Calibri" w:eastAsia="Times New Roman" w:hAnsi="Calibri" w:cs="Calibri"/>
+                <w:color w:val="000000"/>
+                <w:lang w:eastAsia="bs-Latn-BA"/>
+              </w:rPr>
+            </w:pPr>
+            <w:r>
+              <w:rPr>
+                <w:rFonts w:ascii="Calibri" w:eastAsia="Times New Roman" w:hAnsi="Calibri" w:cs="Calibri"/>
+                <w:color w:val="000000"/>
+                <w:lang w:eastAsia="bs-Latn-BA"/>
+              </w:rPr>
+              <w:t>5. Ažuriranje svih rezervacija, kako bi rezervisani</w:t>
+            </w:r>
+          </w:p>
+          <w:p>
+            <w:pPr>
+              <w:spacing w:after="0" w:line="240" w:lineRule="auto"/>
+              <w:jc w:val="both"/>
+              <w:rPr>
+                <w:rFonts w:ascii="Calibri" w:eastAsia="Times New Roman" w:hAnsi="Calibri" w:cs="Calibri"/>
+                <w:color w:val="000000"/>
+                <w:lang w:eastAsia="bs-Latn-BA"/>
+              </w:rPr>
+            </w:pPr>
+            <w:r>
+              <w:rPr>
+                <w:rFonts w:ascii="Calibri" w:eastAsia="Times New Roman" w:hAnsi="Calibri" w:cs="Calibri"/>
+                <w:color w:val="000000"/>
+                <w:lang w:eastAsia="bs-Latn-BA"/>
+              </w:rPr>
+              <w:t>termin postao slobodan za dalje rezervacije</w:t>
+            </w:r>
+          </w:p>
+        </w:tc>
+      </w:tr>
+    </w:tbl>
+    <w:p>
+      <w:pPr>
+        <w:spacing w:line="240" w:lineRule="auto"/>
+        <w:jc w:val="both"/>
+        <w:rPr>
+          <w:rFonts w:cstheme="minorHAnsi"/>
+        </w:rPr>
+      </w:pPr>
+    </w:p>
+    <w:p>
+      <w:pPr>
+        <w:pStyle w:val="Body"/>
+        <w:spacing w:after="160"/>
+        <w:jc w:val="both"/>
+        <w:rPr>
+          <w:rFonts w:asciiTheme="minorHAnsi" w:hAnsiTheme="minorHAnsi" w:cstheme="minorHAnsi"/>
+        </w:rPr>
+      </w:pPr>
+    </w:p>
+    <w:p>
+      <w:pPr>
+        <w:pStyle w:val="Body"/>
+        <w:spacing w:after="160"/>
+        <w:jc w:val="both"/>
+        <w:rPr>
+          <w:rFonts w:asciiTheme="minorHAnsi" w:hAnsiTheme="minorHAnsi" w:cstheme="minorHAnsi"/>
+        </w:rPr>
+      </w:pPr>
+    </w:p>
+    <w:p>
+      <w:pPr>
+        <w:pStyle w:val="Body"/>
+        <w:spacing w:after="160"/>
+        <w:jc w:val="both"/>
+        <w:rPr>
+          <w:rFonts w:asciiTheme="minorHAnsi" w:hAnsiTheme="minorHAnsi" w:cstheme="minorHAnsi"/>
+        </w:rPr>
+      </w:pPr>
+    </w:p>
+    <w:p>
+      <w:pPr>
+        <w:pStyle w:val="Body"/>
+        <w:spacing w:after="160"/>
+        <w:jc w:val="both"/>
+        <w:rPr>
+          <w:rFonts w:asciiTheme="minorHAnsi" w:hAnsiTheme="minorHAnsi" w:cstheme="minorHAnsi"/>
+        </w:rPr>
+      </w:pPr>
+      <w:proofErr w:type="spellStart"/>
+      <w:r>
+        <w:rPr>
+          <w:rFonts w:asciiTheme="minorHAnsi" w:hAnsiTheme="minorHAnsi" w:cstheme="minorHAnsi"/>
+        </w:rPr>
+        <w:lastRenderedPageBreak/>
+        <w:t>Alternativni</w:t>
+      </w:r>
+      <w:proofErr w:type="spellEnd"/>
+      <w:r>
+        <w:rPr>
+          <w:rFonts w:asciiTheme="minorHAnsi" w:hAnsiTheme="minorHAnsi" w:cstheme="minorHAnsi"/>
+        </w:rPr>
+        <w:t xml:space="preserve"> </w:t>
+      </w:r>
+      <w:proofErr w:type="spellStart"/>
+      <w:r>
+        <w:rPr>
+          <w:rFonts w:asciiTheme="minorHAnsi" w:hAnsiTheme="minorHAnsi" w:cstheme="minorHAnsi"/>
+        </w:rPr>
+        <w:t>tok</w:t>
+      </w:r>
+      <w:bookmarkStart w:id="3" w:name="_GoBack"/>
+      <w:bookmarkEnd w:id="3"/>
+      <w:proofErr w:type="spellEnd"/>
+      <w:r>
+        <w:rPr>
+          <w:rFonts w:asciiTheme="minorHAnsi" w:hAnsiTheme="minorHAnsi" w:cstheme="minorHAnsi"/>
+        </w:rPr>
+        <w:t xml:space="preserve"> 2</w:t>
+      </w:r>
+      <w:r>
+        <w:rPr>
+          <w:rFonts w:asciiTheme="minorHAnsi" w:hAnsiTheme="minorHAnsi" w:cstheme="minorHAnsi"/>
+        </w:rPr>
+        <w:t xml:space="preserve">: </w:t>
+      </w:r>
+      <w:proofErr w:type="spellStart"/>
+      <w:r>
+        <w:rPr>
+          <w:rFonts w:asciiTheme="minorHAnsi" w:hAnsiTheme="minorHAnsi" w:cstheme="minorHAnsi"/>
+        </w:rPr>
+        <w:t>Korisnik</w:t>
+      </w:r>
+      <w:proofErr w:type="spellEnd"/>
+      <w:r>
+        <w:rPr>
+          <w:rFonts w:asciiTheme="minorHAnsi" w:hAnsiTheme="minorHAnsi" w:cstheme="minorHAnsi"/>
+        </w:rPr>
+        <w:t xml:space="preserve"> </w:t>
+      </w:r>
+      <w:proofErr w:type="spellStart"/>
+      <w:r>
+        <w:rPr>
+          <w:rFonts w:asciiTheme="minorHAnsi" w:hAnsiTheme="minorHAnsi" w:cstheme="minorHAnsi"/>
+        </w:rPr>
+        <w:t>otkazuje</w:t>
+      </w:r>
+      <w:proofErr w:type="spellEnd"/>
+      <w:r>
+        <w:rPr>
+          <w:rFonts w:asciiTheme="minorHAnsi" w:hAnsiTheme="minorHAnsi" w:cstheme="minorHAnsi"/>
+        </w:rPr>
+        <w:t xml:space="preserve"> </w:t>
+      </w:r>
+      <w:proofErr w:type="spellStart"/>
+      <w:r>
+        <w:rPr>
+          <w:rFonts w:asciiTheme="minorHAnsi" w:hAnsiTheme="minorHAnsi" w:cstheme="minorHAnsi"/>
+        </w:rPr>
+        <w:t>rezervisani</w:t>
+      </w:r>
+      <w:proofErr w:type="spellEnd"/>
+      <w:r>
+        <w:rPr>
+          <w:rFonts w:asciiTheme="minorHAnsi" w:hAnsiTheme="minorHAnsi" w:cstheme="minorHAnsi"/>
+        </w:rPr>
+        <w:t xml:space="preserve"> </w:t>
+      </w:r>
+      <w:proofErr w:type="spellStart"/>
+      <w:r>
+        <w:rPr>
+          <w:rFonts w:asciiTheme="minorHAnsi" w:hAnsiTheme="minorHAnsi" w:cstheme="minorHAnsi"/>
+        </w:rPr>
+        <w:t>termin</w:t>
+      </w:r>
+      <w:proofErr w:type="spellEnd"/>
+      <w:r>
+        <w:rPr>
+          <w:rFonts w:asciiTheme="minorHAnsi" w:hAnsiTheme="minorHAnsi" w:cstheme="minorHAnsi"/>
+        </w:rPr>
+        <w:t xml:space="preserve"> 6 sati </w:t>
+      </w:r>
+      <w:proofErr w:type="spellStart"/>
+      <w:r>
+        <w:rPr>
+          <w:rFonts w:asciiTheme="minorHAnsi" w:hAnsiTheme="minorHAnsi" w:cstheme="minorHAnsi"/>
+        </w:rPr>
+        <w:t>ili</w:t>
+      </w:r>
+      <w:proofErr w:type="spellEnd"/>
+      <w:r>
+        <w:rPr>
+          <w:rFonts w:asciiTheme="minorHAnsi" w:hAnsiTheme="minorHAnsi" w:cstheme="minorHAnsi"/>
+        </w:rPr>
+        <w:t xml:space="preserve"> </w:t>
+      </w:r>
+      <w:proofErr w:type="spellStart"/>
+      <w:r>
+        <w:rPr>
+          <w:rFonts w:asciiTheme="minorHAnsi" w:hAnsiTheme="minorHAnsi" w:cstheme="minorHAnsi"/>
+        </w:rPr>
+        <w:t>manje</w:t>
+      </w:r>
+      <w:proofErr w:type="spellEnd"/>
+      <w:r>
+        <w:rPr>
+          <w:rFonts w:asciiTheme="minorHAnsi" w:hAnsiTheme="minorHAnsi" w:cstheme="minorHAnsi"/>
+        </w:rPr>
+        <w:t xml:space="preserve"> </w:t>
+      </w:r>
+      <w:proofErr w:type="spellStart"/>
+      <w:r>
+        <w:rPr>
+          <w:rFonts w:asciiTheme="minorHAnsi" w:hAnsiTheme="minorHAnsi" w:cstheme="minorHAnsi"/>
+        </w:rPr>
+        <w:t>prije</w:t>
+      </w:r>
+      <w:proofErr w:type="spellEnd"/>
+      <w:r>
+        <w:rPr>
+          <w:rFonts w:asciiTheme="minorHAnsi" w:hAnsiTheme="minorHAnsi" w:cstheme="minorHAnsi"/>
+        </w:rPr>
+        <w:t xml:space="preserve"> </w:t>
+      </w:r>
+      <w:proofErr w:type="spellStart"/>
+      <w:r>
+        <w:rPr>
+          <w:rFonts w:asciiTheme="minorHAnsi" w:hAnsiTheme="minorHAnsi" w:cstheme="minorHAnsi"/>
+        </w:rPr>
+        <w:t>početk</w:t>
+      </w:r>
+      <w:r>
+        <w:rPr>
+          <w:rFonts w:asciiTheme="minorHAnsi" w:hAnsiTheme="minorHAnsi" w:cstheme="minorHAnsi"/>
+        </w:rPr>
+        <w:t>a</w:t>
+      </w:r>
+      <w:proofErr w:type="spellEnd"/>
+      <w:r>
+        <w:rPr>
+          <w:rFonts w:asciiTheme="minorHAnsi" w:hAnsiTheme="minorHAnsi" w:cstheme="minorHAnsi"/>
+        </w:rPr>
+        <w:t xml:space="preserve"> </w:t>
+      </w:r>
+      <w:proofErr w:type="spellStart"/>
+      <w:r>
+        <w:rPr>
+          <w:rFonts w:asciiTheme="minorHAnsi" w:hAnsiTheme="minorHAnsi" w:cstheme="minorHAnsi"/>
+        </w:rPr>
+        <w:t>termina</w:t>
+      </w:r>
+      <w:proofErr w:type="spellEnd"/>
+      <w:r>
+        <w:rPr>
+          <w:rFonts w:asciiTheme="minorHAnsi" w:hAnsiTheme="minorHAnsi" w:cstheme="minorHAnsi"/>
+        </w:rPr>
+        <w:t xml:space="preserve"> </w:t>
+      </w:r>
+      <w:proofErr w:type="spellStart"/>
+      <w:r>
+        <w:rPr>
+          <w:rFonts w:asciiTheme="minorHAnsi" w:hAnsiTheme="minorHAnsi" w:cstheme="minorHAnsi"/>
+        </w:rPr>
+        <w:t>i</w:t>
+      </w:r>
+      <w:proofErr w:type="spellEnd"/>
+      <w:r>
+        <w:rPr>
+          <w:rFonts w:asciiTheme="minorHAnsi" w:hAnsiTheme="minorHAnsi" w:cstheme="minorHAnsi"/>
+        </w:rPr>
+        <w:t xml:space="preserve"> ne</w:t>
+      </w:r>
+      <w:r>
+        <w:rPr>
+          <w:rFonts w:asciiTheme="minorHAnsi" w:hAnsiTheme="minorHAnsi" w:cstheme="minorHAnsi"/>
+        </w:rPr>
+        <w:t xml:space="preserve"> </w:t>
+      </w:r>
+      <w:proofErr w:type="spellStart"/>
+      <w:r>
+        <w:rPr>
+          <w:rFonts w:asciiTheme="minorHAnsi" w:hAnsiTheme="minorHAnsi" w:cstheme="minorHAnsi"/>
+        </w:rPr>
+        <w:t>vrši</w:t>
+      </w:r>
+      <w:proofErr w:type="spellEnd"/>
+      <w:r>
+        <w:rPr>
+          <w:rFonts w:asciiTheme="minorHAnsi" w:hAnsiTheme="minorHAnsi" w:cstheme="minorHAnsi"/>
+        </w:rPr>
+        <w:t xml:space="preserve"> se </w:t>
+      </w:r>
+      <w:proofErr w:type="spellStart"/>
+      <w:r>
+        <w:rPr>
+          <w:rFonts w:asciiTheme="minorHAnsi" w:hAnsiTheme="minorHAnsi" w:cstheme="minorHAnsi"/>
+        </w:rPr>
+        <w:t>refundiranje</w:t>
+      </w:r>
+      <w:proofErr w:type="spellEnd"/>
+      <w:r>
+        <w:rPr>
+          <w:rFonts w:asciiTheme="minorHAnsi" w:hAnsiTheme="minorHAnsi" w:cstheme="minorHAnsi"/>
+        </w:rPr>
+        <w:t xml:space="preserve"> </w:t>
+      </w:r>
+      <w:proofErr w:type="spellStart"/>
+      <w:r>
+        <w:rPr>
+          <w:rFonts w:asciiTheme="minorHAnsi" w:hAnsiTheme="minorHAnsi" w:cstheme="minorHAnsi"/>
+        </w:rPr>
+        <w:t>nov</w:t>
+      </w:r>
+      <w:r>
+        <w:rPr>
+          <w:rFonts w:asciiTheme="minorHAnsi" w:hAnsiTheme="minorHAnsi" w:cstheme="minorHAnsi"/>
+        </w:rPr>
+        <w:t>ca</w:t>
+      </w:r>
+      <w:proofErr w:type="spellEnd"/>
+    </w:p>
+    <w:p>
+      <w:pPr>
+        <w:pStyle w:val="Body"/>
+        <w:spacing w:after="160"/>
+        <w:jc w:val="both"/>
+        <w:rPr>
+          <w:rFonts w:asciiTheme="minorHAnsi" w:hAnsiTheme="minorHAnsi" w:cstheme="minorHAnsi"/>
+        </w:rPr>
+      </w:pPr>
+      <w:proofErr w:type="spellStart"/>
+      <w:r>
+        <w:rPr>
+          <w:rFonts w:asciiTheme="minorHAnsi" w:hAnsiTheme="minorHAnsi" w:cstheme="minorHAnsi"/>
+        </w:rPr>
+        <w:t>Preduvjeti</w:t>
+      </w:r>
+      <w:proofErr w:type="spellEnd"/>
+      <w:r>
+        <w:rPr>
+          <w:rFonts w:asciiTheme="minorHAnsi" w:hAnsiTheme="minorHAnsi" w:cstheme="minorHAnsi"/>
+        </w:rPr>
+        <w:t xml:space="preserve">: </w:t>
+      </w:r>
+      <w:proofErr w:type="spellStart"/>
+      <w:r>
+        <w:rPr>
+          <w:rFonts w:asciiTheme="minorHAnsi" w:hAnsiTheme="minorHAnsi" w:cstheme="minorHAnsi"/>
+        </w:rPr>
+        <w:t>Korisnik</w:t>
+      </w:r>
+      <w:proofErr w:type="spellEnd"/>
+      <w:r>
+        <w:rPr>
+          <w:rFonts w:asciiTheme="minorHAnsi" w:hAnsiTheme="minorHAnsi" w:cstheme="minorHAnsi"/>
+        </w:rPr>
+        <w:t xml:space="preserve"> mora </w:t>
+      </w:r>
+      <w:proofErr w:type="spellStart"/>
+      <w:r>
+        <w:rPr>
+          <w:rFonts w:asciiTheme="minorHAnsi" w:hAnsiTheme="minorHAnsi" w:cstheme="minorHAnsi"/>
+        </w:rPr>
+        <w:t>imati</w:t>
+      </w:r>
+      <w:proofErr w:type="spellEnd"/>
+      <w:r>
+        <w:rPr>
+          <w:rFonts w:asciiTheme="minorHAnsi" w:hAnsiTheme="minorHAnsi" w:cstheme="minorHAnsi"/>
+        </w:rPr>
+        <w:t xml:space="preserve"> </w:t>
+      </w:r>
+      <w:proofErr w:type="spellStart"/>
+      <w:r>
+        <w:rPr>
+          <w:rFonts w:asciiTheme="minorHAnsi" w:hAnsiTheme="minorHAnsi" w:cstheme="minorHAnsi"/>
+        </w:rPr>
+        <w:t>registrovan</w:t>
+      </w:r>
+      <w:proofErr w:type="spellEnd"/>
+      <w:r>
+        <w:rPr>
+          <w:rFonts w:asciiTheme="minorHAnsi" w:hAnsiTheme="minorHAnsi" w:cstheme="minorHAnsi"/>
+        </w:rPr>
+        <w:t xml:space="preserve"> </w:t>
+      </w:r>
+      <w:proofErr w:type="spellStart"/>
+      <w:r>
+        <w:rPr>
+          <w:rFonts w:asciiTheme="minorHAnsi" w:hAnsiTheme="minorHAnsi" w:cstheme="minorHAnsi"/>
+        </w:rPr>
+        <w:t>korisnički</w:t>
+      </w:r>
+      <w:proofErr w:type="spellEnd"/>
+      <w:r>
+        <w:rPr>
+          <w:rFonts w:asciiTheme="minorHAnsi" w:hAnsiTheme="minorHAnsi" w:cstheme="minorHAnsi"/>
+        </w:rPr>
+        <w:t xml:space="preserve"> </w:t>
+      </w:r>
+      <w:proofErr w:type="spellStart"/>
+      <w:r>
+        <w:rPr>
+          <w:rFonts w:asciiTheme="minorHAnsi" w:hAnsiTheme="minorHAnsi" w:cstheme="minorHAnsi"/>
+        </w:rPr>
+        <w:t>račun</w:t>
+      </w:r>
+      <w:proofErr w:type="spellEnd"/>
+      <w:r>
+        <w:rPr>
+          <w:rFonts w:asciiTheme="minorHAnsi" w:hAnsiTheme="minorHAnsi" w:cstheme="minorHAnsi"/>
+        </w:rPr>
+        <w:t xml:space="preserve"> </w:t>
+      </w:r>
+      <w:proofErr w:type="spellStart"/>
+      <w:r>
+        <w:rPr>
+          <w:rFonts w:asciiTheme="minorHAnsi" w:hAnsiTheme="minorHAnsi" w:cstheme="minorHAnsi"/>
+        </w:rPr>
+        <w:t>i</w:t>
+      </w:r>
+      <w:proofErr w:type="spellEnd"/>
+      <w:r>
+        <w:rPr>
+          <w:rFonts w:asciiTheme="minorHAnsi" w:hAnsiTheme="minorHAnsi" w:cstheme="minorHAnsi"/>
+        </w:rPr>
+        <w:t xml:space="preserve"> </w:t>
+      </w:r>
+      <w:proofErr w:type="spellStart"/>
+      <w:r>
+        <w:rPr>
+          <w:rFonts w:asciiTheme="minorHAnsi" w:hAnsiTheme="minorHAnsi" w:cstheme="minorHAnsi"/>
+        </w:rPr>
+        <w:t>već</w:t>
+      </w:r>
+      <w:proofErr w:type="spellEnd"/>
+      <w:r>
+        <w:rPr>
+          <w:rFonts w:asciiTheme="minorHAnsi" w:hAnsiTheme="minorHAnsi" w:cstheme="minorHAnsi"/>
+        </w:rPr>
+        <w:t xml:space="preserve"> </w:t>
+      </w:r>
+      <w:proofErr w:type="spellStart"/>
+      <w:r>
+        <w:rPr>
+          <w:rFonts w:asciiTheme="minorHAnsi" w:hAnsiTheme="minorHAnsi" w:cstheme="minorHAnsi"/>
+        </w:rPr>
+        <w:t>rezervisan</w:t>
+      </w:r>
+      <w:proofErr w:type="spellEnd"/>
+      <w:r>
+        <w:rPr>
+          <w:rFonts w:asciiTheme="minorHAnsi" w:hAnsiTheme="minorHAnsi" w:cstheme="minorHAnsi"/>
+        </w:rPr>
+        <w:t xml:space="preserve"> </w:t>
+      </w:r>
+      <w:proofErr w:type="spellStart"/>
+      <w:r>
+        <w:rPr>
+          <w:rFonts w:asciiTheme="minorHAnsi" w:hAnsiTheme="minorHAnsi" w:cstheme="minorHAnsi"/>
+        </w:rPr>
+        <w:t>termin</w:t>
+      </w:r>
+      <w:proofErr w:type="spellEnd"/>
+      <w:r>
+        <w:rPr>
+          <w:rFonts w:asciiTheme="minorHAnsi" w:hAnsiTheme="minorHAnsi" w:cstheme="minorHAnsi"/>
+        </w:rPr>
+        <w:t xml:space="preserve"> </w:t>
+      </w:r>
+      <w:proofErr w:type="spellStart"/>
+      <w:r>
+        <w:rPr>
+          <w:rFonts w:asciiTheme="minorHAnsi" w:hAnsiTheme="minorHAnsi" w:cstheme="minorHAnsi"/>
+        </w:rPr>
+        <w:t>na</w:t>
+      </w:r>
+      <w:proofErr w:type="spellEnd"/>
+      <w:r>
+        <w:rPr>
+          <w:rFonts w:asciiTheme="minorHAnsi" w:hAnsiTheme="minorHAnsi" w:cstheme="minorHAnsi"/>
+        </w:rPr>
+        <w:t xml:space="preserve"> </w:t>
+      </w:r>
+      <w:proofErr w:type="spellStart"/>
+      <w:r>
+        <w:rPr>
+          <w:rFonts w:asciiTheme="minorHAnsi" w:hAnsiTheme="minorHAnsi" w:cstheme="minorHAnsi"/>
+        </w:rPr>
+        <w:t>nekom</w:t>
+      </w:r>
+      <w:proofErr w:type="spellEnd"/>
+      <w:r>
+        <w:rPr>
+          <w:rFonts w:asciiTheme="minorHAnsi" w:hAnsiTheme="minorHAnsi" w:cstheme="minorHAnsi"/>
+        </w:rPr>
+        <w:t xml:space="preserve"> od </w:t>
+      </w:r>
+      <w:proofErr w:type="spellStart"/>
+      <w:r>
+        <w:rPr>
+          <w:rFonts w:asciiTheme="minorHAnsi" w:hAnsiTheme="minorHAnsi" w:cstheme="minorHAnsi"/>
+        </w:rPr>
+        <w:t>terena</w:t>
+      </w:r>
+      <w:proofErr w:type="spellEnd"/>
+    </w:p>
+    <w:p>
+      <w:pPr>
+        <w:pStyle w:val="Body"/>
+        <w:spacing w:after="160"/>
+        <w:jc w:val="both"/>
+        <w:rPr>
+          <w:rFonts w:asciiTheme="minorHAnsi" w:hAnsiTheme="minorHAnsi" w:cstheme="minorHAnsi"/>
+        </w:rPr>
+      </w:pPr>
+      <w:proofErr w:type="spellStart"/>
+      <w:r>
+        <w:rPr>
+          <w:rFonts w:asciiTheme="minorHAnsi" w:hAnsiTheme="minorHAnsi" w:cstheme="minorHAnsi"/>
+        </w:rPr>
+        <w:t>Posljedice</w:t>
+      </w:r>
+      <w:proofErr w:type="spellEnd"/>
+      <w:r>
+        <w:rPr>
+          <w:rFonts w:asciiTheme="minorHAnsi" w:hAnsiTheme="minorHAnsi" w:cstheme="minorHAnsi"/>
+        </w:rPr>
+        <w:t xml:space="preserve">: </w:t>
+      </w:r>
+      <w:proofErr w:type="spellStart"/>
+      <w:r>
+        <w:rPr>
+          <w:rFonts w:asciiTheme="minorHAnsi" w:hAnsiTheme="minorHAnsi" w:cstheme="minorHAnsi"/>
+        </w:rPr>
+        <w:t>Korisnik</w:t>
+      </w:r>
+      <w:proofErr w:type="spellEnd"/>
+      <w:r>
+        <w:rPr>
+          <w:rFonts w:asciiTheme="minorHAnsi" w:hAnsiTheme="minorHAnsi" w:cstheme="minorHAnsi"/>
+        </w:rPr>
+        <w:t xml:space="preserve"> </w:t>
+      </w:r>
+      <w:proofErr w:type="spellStart"/>
+      <w:r>
+        <w:rPr>
+          <w:rFonts w:asciiTheme="minorHAnsi" w:hAnsiTheme="minorHAnsi" w:cstheme="minorHAnsi"/>
+        </w:rPr>
+        <w:t>više</w:t>
+      </w:r>
+      <w:proofErr w:type="spellEnd"/>
+      <w:r>
+        <w:rPr>
+          <w:rFonts w:asciiTheme="minorHAnsi" w:hAnsiTheme="minorHAnsi" w:cstheme="minorHAnsi"/>
+        </w:rPr>
+        <w:t xml:space="preserve"> </w:t>
+      </w:r>
+      <w:proofErr w:type="spellStart"/>
+      <w:r>
+        <w:rPr>
+          <w:rFonts w:asciiTheme="minorHAnsi" w:hAnsiTheme="minorHAnsi" w:cstheme="minorHAnsi"/>
+        </w:rPr>
+        <w:t>nema</w:t>
+      </w:r>
+      <w:proofErr w:type="spellEnd"/>
+      <w:r>
+        <w:rPr>
+          <w:rFonts w:asciiTheme="minorHAnsi" w:hAnsiTheme="minorHAnsi" w:cstheme="minorHAnsi"/>
+        </w:rPr>
+        <w:t xml:space="preserve"> </w:t>
+      </w:r>
+      <w:proofErr w:type="spellStart"/>
+      <w:r>
+        <w:rPr>
+          <w:rFonts w:asciiTheme="minorHAnsi" w:hAnsiTheme="minorHAnsi" w:cstheme="minorHAnsi"/>
+        </w:rPr>
+        <w:t>rezervisan</w:t>
+      </w:r>
+      <w:proofErr w:type="spellEnd"/>
+      <w:r>
+        <w:rPr>
+          <w:rFonts w:asciiTheme="minorHAnsi" w:hAnsiTheme="minorHAnsi" w:cstheme="minorHAnsi"/>
+        </w:rPr>
+        <w:t xml:space="preserve"> </w:t>
+      </w:r>
+      <w:proofErr w:type="spellStart"/>
+      <w:proofErr w:type="gramStart"/>
+      <w:r>
+        <w:rPr>
+          <w:rFonts w:asciiTheme="minorHAnsi" w:hAnsiTheme="minorHAnsi" w:cstheme="minorHAnsi"/>
+        </w:rPr>
+        <w:t>termin,</w:t>
+      </w:r>
+      <w:r>
+        <w:rPr>
+          <w:rFonts w:asciiTheme="minorHAnsi" w:hAnsiTheme="minorHAnsi" w:cstheme="minorHAnsi"/>
+        </w:rPr>
+        <w:t>virtualni</w:t>
+      </w:r>
+      <w:proofErr w:type="spellEnd"/>
+      <w:proofErr w:type="gramEnd"/>
+      <w:r>
+        <w:rPr>
+          <w:rFonts w:asciiTheme="minorHAnsi" w:hAnsiTheme="minorHAnsi" w:cstheme="minorHAnsi"/>
+        </w:rPr>
+        <w:t xml:space="preserve"> </w:t>
+      </w:r>
+      <w:proofErr w:type="spellStart"/>
+      <w:r>
+        <w:rPr>
+          <w:rFonts w:asciiTheme="minorHAnsi" w:hAnsiTheme="minorHAnsi" w:cstheme="minorHAnsi"/>
+        </w:rPr>
+        <w:t>novac</w:t>
+      </w:r>
+      <w:proofErr w:type="spellEnd"/>
+      <w:r>
+        <w:rPr>
+          <w:rFonts w:asciiTheme="minorHAnsi" w:hAnsiTheme="minorHAnsi" w:cstheme="minorHAnsi"/>
+        </w:rPr>
+        <w:t xml:space="preserve"> </w:t>
+      </w:r>
+      <w:proofErr w:type="spellStart"/>
+      <w:r>
+        <w:rPr>
+          <w:rFonts w:asciiTheme="minorHAnsi" w:hAnsiTheme="minorHAnsi" w:cstheme="minorHAnsi"/>
+        </w:rPr>
+        <w:t>neće</w:t>
+      </w:r>
+      <w:proofErr w:type="spellEnd"/>
+      <w:r>
+        <w:rPr>
+          <w:rFonts w:asciiTheme="minorHAnsi" w:hAnsiTheme="minorHAnsi" w:cstheme="minorHAnsi"/>
+        </w:rPr>
+        <w:t xml:space="preserve"> </w:t>
+      </w:r>
+      <w:proofErr w:type="spellStart"/>
+      <w:r>
+        <w:rPr>
+          <w:rFonts w:asciiTheme="minorHAnsi" w:hAnsiTheme="minorHAnsi" w:cstheme="minorHAnsi"/>
+        </w:rPr>
+        <w:t>biti</w:t>
+      </w:r>
+      <w:proofErr w:type="spellEnd"/>
+      <w:r>
+        <w:rPr>
+          <w:rFonts w:asciiTheme="minorHAnsi" w:hAnsiTheme="minorHAnsi" w:cstheme="minorHAnsi"/>
+        </w:rPr>
+        <w:t xml:space="preserve"> </w:t>
+      </w:r>
+      <w:proofErr w:type="spellStart"/>
+      <w:r>
+        <w:rPr>
+          <w:rFonts w:asciiTheme="minorHAnsi" w:hAnsiTheme="minorHAnsi" w:cstheme="minorHAnsi"/>
+        </w:rPr>
+        <w:t>refundiran</w:t>
+      </w:r>
+      <w:proofErr w:type="spellEnd"/>
+      <w:r>
+        <w:rPr>
+          <w:rFonts w:asciiTheme="minorHAnsi" w:hAnsiTheme="minorHAnsi" w:cstheme="minorHAnsi"/>
+        </w:rPr>
+        <w:t xml:space="preserve">, a </w:t>
+      </w:r>
+      <w:proofErr w:type="spellStart"/>
+      <w:r>
+        <w:rPr>
+          <w:rFonts w:asciiTheme="minorHAnsi" w:hAnsiTheme="minorHAnsi" w:cstheme="minorHAnsi"/>
+        </w:rPr>
+        <w:t>taj</w:t>
+      </w:r>
+      <w:proofErr w:type="spellEnd"/>
+      <w:r>
+        <w:rPr>
+          <w:rFonts w:asciiTheme="minorHAnsi" w:hAnsiTheme="minorHAnsi" w:cstheme="minorHAnsi"/>
+        </w:rPr>
+        <w:t xml:space="preserve"> </w:t>
+      </w:r>
+      <w:proofErr w:type="spellStart"/>
+      <w:r>
+        <w:rPr>
+          <w:rFonts w:asciiTheme="minorHAnsi" w:hAnsiTheme="minorHAnsi" w:cstheme="minorHAnsi"/>
+        </w:rPr>
+        <w:t>termin</w:t>
+      </w:r>
+      <w:proofErr w:type="spellEnd"/>
+      <w:r>
+        <w:rPr>
+          <w:rFonts w:asciiTheme="minorHAnsi" w:hAnsiTheme="minorHAnsi" w:cstheme="minorHAnsi"/>
+        </w:rPr>
+        <w:t xml:space="preserve"> je </w:t>
+      </w:r>
+      <w:proofErr w:type="spellStart"/>
+      <w:r>
+        <w:rPr>
+          <w:rFonts w:asciiTheme="minorHAnsi" w:hAnsiTheme="minorHAnsi" w:cstheme="minorHAnsi"/>
+        </w:rPr>
+        <w:t>oslobođen</w:t>
+      </w:r>
+      <w:proofErr w:type="spellEnd"/>
+      <w:r>
+        <w:rPr>
+          <w:rFonts w:asciiTheme="minorHAnsi" w:hAnsiTheme="minorHAnsi" w:cstheme="minorHAnsi"/>
+        </w:rPr>
+        <w:t xml:space="preserve"> </w:t>
+      </w:r>
+      <w:proofErr w:type="spellStart"/>
+      <w:r>
+        <w:rPr>
+          <w:rFonts w:asciiTheme="minorHAnsi" w:hAnsiTheme="minorHAnsi" w:cstheme="minorHAnsi"/>
+        </w:rPr>
+        <w:t>kako</w:t>
+      </w:r>
+      <w:proofErr w:type="spellEnd"/>
+      <w:r>
+        <w:rPr>
+          <w:rFonts w:asciiTheme="minorHAnsi" w:hAnsiTheme="minorHAnsi" w:cstheme="minorHAnsi"/>
+        </w:rPr>
+        <w:t xml:space="preserve"> bi </w:t>
+      </w:r>
+      <w:proofErr w:type="spellStart"/>
+      <w:r>
+        <w:rPr>
+          <w:rFonts w:asciiTheme="minorHAnsi" w:hAnsiTheme="minorHAnsi" w:cstheme="minorHAnsi"/>
+        </w:rPr>
+        <w:t>ga</w:t>
+      </w:r>
+      <w:proofErr w:type="spellEnd"/>
+      <w:r>
+        <w:rPr>
+          <w:rFonts w:asciiTheme="minorHAnsi" w:hAnsiTheme="minorHAnsi" w:cstheme="minorHAnsi"/>
+        </w:rPr>
+        <w:t xml:space="preserve"> </w:t>
+      </w:r>
+      <w:proofErr w:type="spellStart"/>
+      <w:r>
+        <w:rPr>
+          <w:rFonts w:asciiTheme="minorHAnsi" w:hAnsiTheme="minorHAnsi" w:cstheme="minorHAnsi"/>
+        </w:rPr>
+        <w:t>drugi</w:t>
+      </w:r>
+      <w:proofErr w:type="spellEnd"/>
+      <w:r>
+        <w:rPr>
+          <w:rFonts w:asciiTheme="minorHAnsi" w:hAnsiTheme="minorHAnsi" w:cstheme="minorHAnsi"/>
+        </w:rPr>
+        <w:t xml:space="preserve"> </w:t>
+      </w:r>
+      <w:proofErr w:type="spellStart"/>
+      <w:r>
+        <w:rPr>
+          <w:rFonts w:asciiTheme="minorHAnsi" w:hAnsiTheme="minorHAnsi" w:cstheme="minorHAnsi"/>
+        </w:rPr>
+        <w:t>korisnici</w:t>
+      </w:r>
+      <w:proofErr w:type="spellEnd"/>
+      <w:r>
+        <w:rPr>
+          <w:rFonts w:asciiTheme="minorHAnsi" w:hAnsiTheme="minorHAnsi" w:cstheme="minorHAnsi"/>
+        </w:rPr>
+        <w:t xml:space="preserve"> </w:t>
+      </w:r>
+      <w:proofErr w:type="spellStart"/>
+      <w:r>
+        <w:rPr>
+          <w:rFonts w:asciiTheme="minorHAnsi" w:hAnsiTheme="minorHAnsi" w:cstheme="minorHAnsi"/>
+        </w:rPr>
+        <w:t>mogli</w:t>
+      </w:r>
+      <w:proofErr w:type="spellEnd"/>
+      <w:r>
+        <w:rPr>
+          <w:rFonts w:asciiTheme="minorHAnsi" w:hAnsiTheme="minorHAnsi" w:cstheme="minorHAnsi"/>
+        </w:rPr>
+        <w:t xml:space="preserve"> </w:t>
+      </w:r>
+      <w:proofErr w:type="spellStart"/>
+      <w:r>
+        <w:rPr>
+          <w:rFonts w:asciiTheme="minorHAnsi" w:hAnsiTheme="minorHAnsi" w:cstheme="minorHAnsi"/>
+        </w:rPr>
+        <w:t>rezervisati</w:t>
+      </w:r>
+      <w:proofErr w:type="spellEnd"/>
+    </w:p>
+    <w:tbl>
+      <w:tblPr>
+        <w:tblW w:w="5000" w:type="pct"/>
+        <w:tblLook w:val="04A0" w:firstRow="1" w:lastRow="0" w:firstColumn="1" w:lastColumn="0" w:noHBand="0" w:noVBand="1"/>
+      </w:tblPr>
+      <w:tblGrid>
+        <w:gridCol w:w="3908"/>
+        <w:gridCol w:w="5154"/>
+      </w:tblGrid>
+      <w:tr>
+        <w:trPr>
+          <w:cantSplit/>
+          <w:trHeight w:val="312"/>
+        </w:trPr>
+        <w:tc>
+          <w:tcPr>
+            <w:tcW w:w="2156" w:type="pct"/>
+            <w:tcBorders>
+              <w:top w:val="single" w:sz="4" w:space="0" w:color="auto"/>
+              <w:left w:val="single" w:sz="4" w:space="0" w:color="auto"/>
+              <w:bottom w:val="single" w:sz="4" w:space="0" w:color="auto"/>
+              <w:right w:val="single" w:sz="4" w:space="0" w:color="auto"/>
+            </w:tcBorders>
+            <w:shd w:val="clear" w:color="000000" w:fill="FFFFFF"/>
+            <w:vAlign w:val="center"/>
+            <w:hideMark/>
+          </w:tcPr>
+          <w:p>
+            <w:pPr>
+              <w:spacing w:after="0" w:line="240" w:lineRule="auto"/>
+              <w:jc w:val="both"/>
+              <w:rPr>
+                <w:rFonts w:ascii="Calibri" w:eastAsia="Times New Roman" w:hAnsi="Calibri" w:cs="Calibri"/>
+                <w:b/>
+                <w:bCs/>
+                <w:color w:val="000000"/>
+                <w:sz w:val="24"/>
+                <w:szCs w:val="24"/>
+                <w:lang w:eastAsia="bs-Latn-BA"/>
+              </w:rPr>
+            </w:pPr>
+            <w:r>
+              <w:rPr>
+                <w:rFonts w:ascii="Calibri" w:eastAsia="Times New Roman" w:hAnsi="Calibri" w:cs="Calibri"/>
+                <w:b/>
+                <w:bCs/>
+                <w:color w:val="000000"/>
+                <w:sz w:val="24"/>
+                <w:szCs w:val="24"/>
+                <w:lang w:eastAsia="bs-Latn-BA"/>
+              </w:rPr>
+              <w:t>Korisnik</w:t>
+            </w:r>
+          </w:p>
+        </w:tc>
+        <w:tc>
+          <w:tcPr>
+            <w:tcW w:w="2844" w:type="pct"/>
+            <w:tcBorders>
+              <w:top w:val="single" w:sz="4" w:space="0" w:color="auto"/>
+              <w:left w:val="nil"/>
+              <w:bottom w:val="single" w:sz="4" w:space="0" w:color="auto"/>
+              <w:right w:val="single" w:sz="4" w:space="0" w:color="auto"/>
+            </w:tcBorders>
+            <w:shd w:val="clear" w:color="000000" w:fill="FFFFFF"/>
+            <w:vAlign w:val="center"/>
+            <w:hideMark/>
+          </w:tcPr>
+          <w:p>
+            <w:pPr>
+              <w:spacing w:after="0" w:line="240" w:lineRule="auto"/>
+              <w:jc w:val="both"/>
+              <w:rPr>
+                <w:rFonts w:ascii="Calibri" w:eastAsia="Times New Roman" w:hAnsi="Calibri" w:cs="Calibri"/>
+                <w:b/>
+                <w:bCs/>
+                <w:color w:val="000000"/>
+                <w:sz w:val="24"/>
+                <w:szCs w:val="24"/>
+                <w:lang w:eastAsia="bs-Latn-BA"/>
+              </w:rPr>
+            </w:pPr>
+            <w:r>
+              <w:rPr>
+                <w:rFonts w:ascii="Calibri" w:eastAsia="Times New Roman" w:hAnsi="Calibri" w:cs="Calibri"/>
+                <w:b/>
+                <w:bCs/>
+                <w:color w:val="000000"/>
+                <w:sz w:val="24"/>
+                <w:szCs w:val="24"/>
+                <w:lang w:eastAsia="bs-Latn-BA"/>
+              </w:rPr>
+              <w:t xml:space="preserve">Sistem </w:t>
+            </w:r>
+            <w:proofErr w:type="spellStart"/>
+            <w:r>
+              <w:rPr>
+                <w:rFonts w:ascii="Calibri" w:eastAsia="Times New Roman" w:hAnsi="Calibri" w:cs="Calibri"/>
+                <w:b/>
+                <w:bCs/>
+                <w:color w:val="000000"/>
+                <w:sz w:val="24"/>
+                <w:szCs w:val="24"/>
+                <w:lang w:eastAsia="bs-Latn-BA"/>
+              </w:rPr>
+              <w:t>eTermin</w:t>
+            </w:r>
+            <w:proofErr w:type="spellEnd"/>
           </w:p>
         </w:tc>
       </w:tr>
       <w:tr>
         <w:trPr>
           <w:cantSplit/>
-          <w:trHeight w:val="402"/>
+          <w:trHeight w:val="288"/>
         </w:trPr>
         <w:tc>
           <w:tcPr>
-            <w:tcW w:w="2500" w:type="pct"/>
+            <w:tcW w:w="2156" w:type="pct"/>
             <w:tcBorders>
               <w:top w:val="nil"/>
               <w:left w:val="single" w:sz="4" w:space="0" w:color="auto"/>
@@ -2706,15 +3907,134 @@
               <w:rPr>
                 <w:rFonts w:ascii="Calibri" w:eastAsia="Times New Roman" w:hAnsi="Calibri" w:cs="Calibri"/>
                 <w:color w:val="000000"/>
-                <w:lang w:val="en-US" w:eastAsia="bs-Latn-BA"/>
-              </w:rPr>
-              <w:t> </w:t>
+                <w:lang w:eastAsia="bs-Latn-BA"/>
+              </w:rPr>
+              <w:t>1. Odabir i otkazivanje jednog od termina</w:t>
             </w:r>
           </w:p>
         </w:tc>
         <w:tc>
           <w:tcPr>
-            <w:tcW w:w="2500" w:type="pct"/>
+            <w:tcW w:w="2844" w:type="pct"/>
+            <w:tcBorders>
+              <w:top w:val="nil"/>
+              <w:left w:val="nil"/>
+              <w:bottom w:val="single" w:sz="4" w:space="0" w:color="auto"/>
+              <w:right w:val="single" w:sz="4" w:space="0" w:color="auto"/>
+            </w:tcBorders>
+            <w:shd w:val="clear" w:color="auto" w:fill="auto"/>
+            <w:noWrap/>
+            <w:vAlign w:val="bottom"/>
+            <w:hideMark/>
+          </w:tcPr>
+          <w:p>
+            <w:pPr>
+              <w:spacing w:after="0" w:line="240" w:lineRule="auto"/>
+              <w:rPr>
+                <w:rFonts w:ascii="Calibri" w:eastAsia="Times New Roman" w:hAnsi="Calibri" w:cs="Calibri"/>
+                <w:color w:val="000000"/>
+                <w:lang w:eastAsia="bs-Latn-BA"/>
+              </w:rPr>
+            </w:pPr>
+            <w:r>
+              <w:rPr>
+                <w:rFonts w:ascii="Calibri" w:eastAsia="Times New Roman" w:hAnsi="Calibri" w:cs="Calibri"/>
+                <w:color w:val="000000"/>
+                <w:lang w:eastAsia="bs-Latn-BA"/>
+              </w:rPr>
+              <w:t> </w:t>
+            </w:r>
+          </w:p>
+        </w:tc>
+      </w:tr>
+      <w:tr>
+        <w:trPr>
+          <w:cantSplit/>
+          <w:trHeight w:val="864"/>
+        </w:trPr>
+        <w:tc>
+          <w:tcPr>
+            <w:tcW w:w="2156" w:type="pct"/>
+            <w:tcBorders>
+              <w:top w:val="nil"/>
+              <w:left w:val="single" w:sz="4" w:space="0" w:color="auto"/>
+              <w:bottom w:val="single" w:sz="4" w:space="0" w:color="auto"/>
+              <w:right w:val="single" w:sz="4" w:space="0" w:color="auto"/>
+            </w:tcBorders>
+            <w:shd w:val="clear" w:color="000000" w:fill="FFFFFF"/>
+            <w:noWrap/>
+            <w:vAlign w:val="center"/>
+            <w:hideMark/>
+          </w:tcPr>
+          <w:p>
+            <w:pPr>
+              <w:spacing w:after="0" w:line="240" w:lineRule="auto"/>
+              <w:jc w:val="both"/>
+              <w:rPr>
+                <w:rFonts w:ascii="Calibri" w:eastAsia="Times New Roman" w:hAnsi="Calibri" w:cs="Calibri"/>
+                <w:color w:val="000000"/>
+                <w:lang w:eastAsia="bs-Latn-BA"/>
+              </w:rPr>
+            </w:pPr>
+            <w:r>
+              <w:rPr>
+                <w:rFonts w:ascii="Calibri" w:eastAsia="Times New Roman" w:hAnsi="Calibri" w:cs="Calibri"/>
+                <w:color w:val="000000"/>
+                <w:lang w:val="en-US" w:eastAsia="bs-Latn-BA"/>
+              </w:rPr>
+              <w:t xml:space="preserve"> 2. </w:t>
+            </w:r>
+            <w:proofErr w:type="spellStart"/>
+            <w:r>
+              <w:rPr>
+                <w:rFonts w:ascii="Calibri" w:eastAsia="Times New Roman" w:hAnsi="Calibri" w:cs="Calibri"/>
+                <w:color w:val="000000"/>
+                <w:lang w:val="en-US" w:eastAsia="bs-Latn-BA"/>
+              </w:rPr>
+              <w:t>Potvrda</w:t>
+            </w:r>
+            <w:proofErr w:type="spellEnd"/>
+            <w:r>
+              <w:rPr>
+                <w:rFonts w:ascii="Calibri" w:eastAsia="Times New Roman" w:hAnsi="Calibri" w:cs="Calibri"/>
+                <w:color w:val="000000"/>
+                <w:lang w:val="en-US" w:eastAsia="bs-Latn-BA"/>
+              </w:rPr>
+              <w:t xml:space="preserve"> </w:t>
+            </w:r>
+            <w:proofErr w:type="spellStart"/>
+            <w:r>
+              <w:rPr>
+                <w:rFonts w:ascii="Calibri" w:eastAsia="Times New Roman" w:hAnsi="Calibri" w:cs="Calibri"/>
+                <w:color w:val="000000"/>
+                <w:lang w:val="en-US" w:eastAsia="bs-Latn-BA"/>
+              </w:rPr>
+              <w:t>otkazivanja</w:t>
+            </w:r>
+            <w:proofErr w:type="spellEnd"/>
+            <w:r>
+              <w:rPr>
+                <w:rFonts w:ascii="Calibri" w:eastAsia="Times New Roman" w:hAnsi="Calibri" w:cs="Calibri"/>
+                <w:color w:val="000000"/>
+                <w:lang w:val="en-US" w:eastAsia="bs-Latn-BA"/>
+              </w:rPr>
+              <w:t xml:space="preserve"> </w:t>
+            </w:r>
+            <w:proofErr w:type="spellStart"/>
+            <w:r>
+              <w:rPr>
+                <w:rFonts w:ascii="Calibri" w:eastAsia="Times New Roman" w:hAnsi="Calibri" w:cs="Calibri"/>
+                <w:color w:val="000000"/>
+                <w:lang w:val="en-US" w:eastAsia="bs-Latn-BA"/>
+              </w:rPr>
+              <w:t>termina</w:t>
+            </w:r>
+            <w:proofErr w:type="spellEnd"/>
+          </w:p>
+        </w:tc>
+        <w:tc>
+          <w:tcPr>
+            <w:tcW w:w="2844" w:type="pct"/>
             <w:tcBorders>
               <w:top w:val="nil"/>
               <w:left w:val="nil"/>
@@ -2738,16 +4058,179 @@
             </w:pPr>
             <w:r>
               <w:rPr>
-                <w:rFonts w:ascii="Calibri" w:eastAsia="Arial Unicode MS" w:hAnsi="Calibri" w:cs="Arial Unicode MS"/>
-                <w:color w:val="000000"/>
-                <w:lang w:eastAsia="bs-Latn-BA"/>
-              </w:rPr>
-              <w:t>4. Ažuriranje svih rezervacija, kako bi rezervisani termin postao slobodan za dalje rezervacije</w:t>
+                <w:rFonts w:ascii="Calibri" w:eastAsia="Times New Roman" w:hAnsi="Calibri" w:cs="Calibri"/>
+                <w:color w:val="000000"/>
+                <w:lang w:eastAsia="bs-Latn-BA"/>
+              </w:rPr>
+              <w:t xml:space="preserve">3. Provjera da li je otkazivanje termina učinjeno </w:t>
+            </w:r>
+            <w:r>
+              <w:rPr>
+                <w:rFonts w:ascii="Calibri" w:eastAsia="Times New Roman" w:hAnsi="Calibri" w:cs="Calibri"/>
+                <w:color w:val="000000"/>
+                <w:lang w:eastAsia="bs-Latn-BA"/>
+              </w:rPr>
+              <w:t>6 sati</w:t>
+            </w:r>
+          </w:p>
+          <w:p>
+            <w:pPr>
+              <w:spacing w:after="0" w:line="240" w:lineRule="auto"/>
+              <w:jc w:val="both"/>
+              <w:rPr>
+                <w:rFonts w:ascii="Calibri" w:eastAsia="Times New Roman" w:hAnsi="Calibri" w:cs="Calibri"/>
+                <w:color w:val="000000"/>
+                <w:lang w:eastAsia="bs-Latn-BA"/>
+              </w:rPr>
+            </w:pPr>
+            <w:r>
+              <w:rPr>
+                <w:rFonts w:ascii="Calibri" w:eastAsia="Times New Roman" w:hAnsi="Calibri" w:cs="Calibri"/>
+                <w:color w:val="000000"/>
+                <w:lang w:eastAsia="bs-Latn-BA"/>
+              </w:rPr>
+              <w:t>ili manje</w:t>
+            </w:r>
+            <w:r>
+              <w:rPr>
+                <w:rFonts w:ascii="Calibri" w:eastAsia="Times New Roman" w:hAnsi="Calibri" w:cs="Calibri"/>
+                <w:color w:val="000000"/>
+                <w:lang w:eastAsia="bs-Latn-BA"/>
+              </w:rPr>
+              <w:t xml:space="preserve">  prije </w:t>
+            </w:r>
+            <w:proofErr w:type="spellStart"/>
+            <w:r>
+              <w:rPr>
+                <w:rFonts w:ascii="Calibri" w:eastAsia="Times New Roman" w:hAnsi="Calibri" w:cs="Calibri"/>
+                <w:color w:val="000000"/>
+                <w:lang w:eastAsia="bs-Latn-BA"/>
+              </w:rPr>
+              <w:t>početka</w:t>
+            </w:r>
+            <w:proofErr w:type="spellEnd"/>
+            <w:r>
+              <w:rPr>
+                <w:rFonts w:ascii="Calibri" w:eastAsia="Times New Roman" w:hAnsi="Calibri" w:cs="Calibri"/>
+                <w:color w:val="000000"/>
+                <w:lang w:eastAsia="bs-Latn-BA"/>
+              </w:rPr>
+              <w:t xml:space="preserve"> termina</w:t>
+            </w:r>
+          </w:p>
+        </w:tc>
+      </w:tr>
+      <w:tr>
+        <w:trPr>
+          <w:cantSplit/>
+          <w:trHeight w:val="576"/>
+        </w:trPr>
+        <w:tc>
+          <w:tcPr>
+            <w:tcW w:w="2156" w:type="pct"/>
+            <w:tcBorders>
+              <w:top w:val="nil"/>
+              <w:left w:val="single" w:sz="4" w:space="0" w:color="auto"/>
+              <w:bottom w:val="single" w:sz="4" w:space="0" w:color="auto"/>
+              <w:right w:val="single" w:sz="4" w:space="0" w:color="auto"/>
+            </w:tcBorders>
+            <w:shd w:val="clear" w:color="000000" w:fill="FFFFFF"/>
+            <w:noWrap/>
+            <w:vAlign w:val="center"/>
+            <w:hideMark/>
+          </w:tcPr>
+          <w:p>
+            <w:pPr>
+              <w:spacing w:after="0" w:line="240" w:lineRule="auto"/>
+              <w:jc w:val="both"/>
+              <w:rPr>
+                <w:rFonts w:ascii="Calibri" w:eastAsia="Times New Roman" w:hAnsi="Calibri" w:cs="Calibri"/>
+                <w:color w:val="000000"/>
+                <w:lang w:eastAsia="bs-Latn-BA"/>
+              </w:rPr>
+            </w:pPr>
+            <w:r>
+              <w:rPr>
+                <w:rFonts w:ascii="Calibri" w:eastAsia="Times New Roman" w:hAnsi="Calibri" w:cs="Calibri"/>
+                <w:color w:val="000000"/>
+                <w:lang w:val="en-US" w:eastAsia="bs-Latn-BA"/>
+              </w:rPr>
+              <w:t> </w:t>
+            </w:r>
+          </w:p>
+        </w:tc>
+        <w:tc>
+          <w:tcPr>
+            <w:tcW w:w="2844" w:type="pct"/>
+            <w:tcBorders>
+              <w:top w:val="nil"/>
+              <w:left w:val="nil"/>
+              <w:bottom w:val="single" w:sz="4" w:space="0" w:color="auto"/>
+              <w:right w:val="single" w:sz="4" w:space="0" w:color="auto"/>
+            </w:tcBorders>
+            <w:shd w:val="clear" w:color="000000" w:fill="FFFFFF"/>
+            <w:noWrap/>
+            <w:vAlign w:val="center"/>
+            <w:hideMark/>
+          </w:tcPr>
+          <w:p>
+            <w:pPr>
+              <w:spacing w:after="0" w:line="240" w:lineRule="auto"/>
+              <w:jc w:val="both"/>
+              <w:rPr>
+                <w:rFonts w:ascii="Calibri" w:eastAsia="Times New Roman" w:hAnsi="Calibri" w:cs="Calibri"/>
+                <w:color w:val="000000"/>
+                <w:lang w:eastAsia="bs-Latn-BA"/>
+              </w:rPr>
+            </w:pPr>
+            <w:r>
+              <w:rPr>
+                <w:rFonts w:ascii="Calibri" w:eastAsia="Times New Roman" w:hAnsi="Calibri" w:cs="Calibri"/>
+                <w:color w:val="000000"/>
+                <w:lang w:eastAsia="bs-Latn-BA"/>
+              </w:rPr>
+              <w:t>4</w:t>
+            </w:r>
+            <w:r>
+              <w:rPr>
+                <w:rFonts w:ascii="Calibri" w:eastAsia="Times New Roman" w:hAnsi="Calibri" w:cs="Calibri"/>
+                <w:color w:val="000000"/>
+                <w:lang w:eastAsia="bs-Latn-BA"/>
+              </w:rPr>
+              <w:t>. Ažuriranje svih rezervacija, kako bi rezervisani</w:t>
+            </w:r>
+          </w:p>
+          <w:p>
+            <w:pPr>
+              <w:spacing w:after="0" w:line="240" w:lineRule="auto"/>
+              <w:jc w:val="both"/>
+              <w:rPr>
+                <w:rFonts w:ascii="Calibri" w:eastAsia="Times New Roman" w:hAnsi="Calibri" w:cs="Calibri"/>
+                <w:color w:val="000000"/>
+                <w:lang w:eastAsia="bs-Latn-BA"/>
+              </w:rPr>
+            </w:pPr>
+            <w:r>
+              <w:rPr>
+                <w:rFonts w:ascii="Calibri" w:eastAsia="Times New Roman" w:hAnsi="Calibri" w:cs="Calibri"/>
+                <w:color w:val="000000"/>
+                <w:lang w:eastAsia="bs-Latn-BA"/>
+              </w:rPr>
+              <w:t>termin postao slobodan za dalje rezervacije</w:t>
             </w:r>
           </w:p>
         </w:tc>
       </w:tr>
     </w:tbl>
+    <w:p>
+      <w:pPr>
+        <w:spacing w:line="240" w:lineRule="auto"/>
+        <w:jc w:val="both"/>
+        <w:rPr>
+          <w:rFonts w:cstheme="minorHAnsi"/>
+        </w:rPr>
+      </w:pPr>
+    </w:p>
     <w:p>
       <w:pPr>
         <w:spacing w:line="240" w:lineRule="auto"/>
@@ -3010,6 +4493,7 @@
     <w:lsdException w:name="HTML Sample" w:semiHidden="1" w:unhideWhenUsed="1"/>
     <w:lsdException w:name="HTML Typewriter" w:semiHidden="1" w:unhideWhenUsed="1"/>
     <w:lsdException w:name="HTML Variable" w:semiHidden="1" w:unhideWhenUsed="1"/>
+    <w:lsdException w:name="Normal Table" w:semiHidden="1" w:unhideWhenUsed="1"/>
     <w:lsdException w:name="annotation subject" w:semiHidden="1" w:unhideWhenUsed="1"/>
     <w:lsdException w:name="No List" w:semiHidden="1" w:unhideWhenUsed="1"/>
     <w:lsdException w:name="Outline List 1" w:semiHidden="1" w:unhideWhenUsed="1"/>
@@ -3056,8 +4540,10 @@
     <w:lsdException w:name="Table Subtle 2" w:semiHidden="1" w:unhideWhenUsed="1"/>
     <w:lsdException w:name="Table Web 1" w:semiHidden="1" w:unhideWhenUsed="1"/>
     <w:lsdException w:name="Table Web 2" w:semiHidden="1" w:unhideWhenUsed="1"/>
+    <w:lsdException w:name="Table Web 3" w:semiHidden="1" w:unhideWhenUsed="1"/>
     <w:lsdException w:name="Balloon Text" w:semiHidden="1" w:unhideWhenUsed="1"/>
     <w:lsdException w:name="Table Grid" w:uiPriority="39"/>
+    <w:lsdException w:name="Table Theme" w:semiHidden="1" w:unhideWhenUsed="1"/>
     <w:lsdException w:name="Placeholder Text" w:semiHidden="1"/>
     <w:lsdException w:name="No Spacing" w:uiPriority="1" w:qFormat="1"/>
     <w:lsdException w:name="Light Shading" w:uiPriority="60"/>

</xml_diff>